<commit_message>
made some changes after talking to an advisor to make my resume more concise in places and add concrete evidence and focus on the effects of my work
</commit_message>
<xml_diff>
--- a/KevinPhamResume.docx
+++ b/KevinPhamResume.docx
@@ -8,9 +8,11 @@
           <w:tab w:val="right" w:pos="10800"/>
         </w:tabs>
         <w:ind w:left="360" w:hanging="360"/>
-        <w:rPr>
-          <w:rFonts w:ascii="Arial" w:hAnsi="Arial" w:cs="Arial"/>
-          <w:sz w:val="20"/>
+        <w:jc w:val="center"/>
+        <w:rPr>
+          <w:rFonts w:ascii="Arial" w:hAnsi="Arial" w:cs="Arial"/>
+          <w:b/>
+          <w:sz w:val="48"/>
           <w:szCs w:val="28"/>
         </w:rPr>
       </w:pPr>
@@ -23,150 +25,74 @@
         </w:rPr>
         <w:t>Kevin Pham</w:t>
       </w:r>
-      <w:r>
-        <w:rPr>
-          <w:rFonts w:ascii="Arial" w:hAnsi="Arial" w:cs="Arial"/>
-          <w:b/>
-          <w:sz w:val="48"/>
-          <w:szCs w:val="28"/>
-        </w:rPr>
-        <w:tab/>
-      </w:r>
-      <w:r>
-        <w:rPr>
-          <w:rFonts w:ascii="Arial" w:hAnsi="Arial" w:cs="Arial"/>
-          <w:sz w:val="21"/>
-          <w:szCs w:val="20"/>
-        </w:rPr>
-        <w:t>linkedin.com/in/</w:t>
-      </w:r>
-      <w:r>
-        <w:rPr>
-          <w:rFonts w:ascii="Arial" w:hAnsi="Arial" w:cs="Arial"/>
-          <w:sz w:val="21"/>
-          <w:szCs w:val="20"/>
-        </w:rPr>
-        <w:t>kevinp7</w:t>
-      </w:r>
-      <w:hyperlink r:id="rId6" w:history="1"/>
     </w:p>
     <w:p>
       <w:pPr>
-        <w:pStyle w:val="NoSpacing"/>
         <w:tabs>
           <w:tab w:val="right" w:pos="10800"/>
         </w:tabs>
-        <w:spacing w:line="276" w:lineRule="auto"/>
         <w:ind w:left="360" w:hanging="360"/>
-        <w:rPr>
-          <w:rFonts w:ascii="Arial" w:eastAsia="SimSun" w:hAnsi="Arial" w:cs="Arial"/>
-          <w:sz w:val="21"/>
+        <w:jc w:val="center"/>
+        <w:rPr>
+          <w:rFonts w:ascii="Arial" w:hAnsi="Arial" w:cs="Arial"/>
+          <w:sz w:val="20"/>
           <w:szCs w:val="20"/>
-          <w:lang w:eastAsia="zh-CN"/>
-        </w:rPr>
-      </w:pPr>
-      <w:r>
-        <w:rPr>
-          <w:rFonts w:ascii="Arial" w:eastAsia="SimSun" w:hAnsi="Arial" w:cs="Arial"/>
-          <w:sz w:val="21"/>
+        </w:rPr>
+      </w:pPr>
+      <w:r>
+        <w:rPr>
+          <w:rFonts w:ascii="Arial" w:hAnsi="Arial" w:cs="Arial"/>
+          <w:sz w:val="20"/>
           <w:szCs w:val="20"/>
-          <w:lang w:eastAsia="zh-CN"/>
-        </w:rPr>
-        <w:t>Undergraduate</w:t>
-      </w:r>
-      <w:r>
-        <w:rPr>
-          <w:rFonts w:ascii="Arial" w:eastAsia="SimSun" w:hAnsi="Arial" w:cs="Arial"/>
-          <w:sz w:val="21"/>
+        </w:rPr>
+        <w:t xml:space="preserve">kevinknpham@hotmail.com | </w:t>
+      </w:r>
+      <w:r>
+        <w:rPr>
+          <w:rFonts w:ascii="Arial" w:hAnsi="Arial" w:cs="Arial"/>
+          <w:sz w:val="20"/>
           <w:szCs w:val="20"/>
-          <w:lang w:eastAsia="zh-CN"/>
-        </w:rPr>
-        <w:t xml:space="preserve"> Sophomore</w:t>
-      </w:r>
-      <w:r>
-        <w:rPr>
-          <w:rFonts w:ascii="Arial" w:eastAsia="SimSun" w:hAnsi="Arial" w:cs="Arial"/>
-          <w:sz w:val="21"/>
+        </w:rPr>
+        <w:t>linkedin.com/in/kevinp7</w:t>
+      </w:r>
+      <w:hyperlink r:id="rId6" w:history="1"/>
+      <w:r>
+        <w:rPr>
+          <w:rFonts w:ascii="Arial" w:hAnsi="Arial" w:cs="Arial"/>
+          <w:sz w:val="20"/>
           <w:szCs w:val="20"/>
-          <w:lang w:eastAsia="zh-CN"/>
-        </w:rPr>
-        <w:tab/>
-      </w:r>
-      <w:r>
-        <w:rPr>
-          <w:rFonts w:ascii="Arial" w:hAnsi="Arial" w:cs="Arial"/>
-          <w:sz w:val="21"/>
+        </w:rPr>
+        <w:t xml:space="preserve"> | </w:t>
+      </w:r>
+      <w:r>
+        <w:rPr>
+          <w:rFonts w:ascii="Arial" w:hAnsi="Arial" w:cs="Arial"/>
+          <w:sz w:val="20"/>
           <w:szCs w:val="20"/>
         </w:rPr>
-        <w:t>kevinknpham@hotmail.com</w:t>
-      </w:r>
-    </w:p>
-    <w:p>
-      <w:pPr>
-        <w:pStyle w:val="NoSpacing"/>
-        <w:tabs>
-          <w:tab w:val="right" w:pos="10800"/>
-        </w:tabs>
-        <w:spacing w:line="276" w:lineRule="auto"/>
-        <w:ind w:left="360" w:hanging="360"/>
-        <w:rPr>
-          <w:rFonts w:ascii="Arial" w:eastAsia="SimSun" w:hAnsi="Arial" w:cs="Arial"/>
-          <w:sz w:val="21"/>
+        <w:t>(</w:t>
+      </w:r>
+      <w:r>
+        <w:rPr>
+          <w:rFonts w:ascii="Arial" w:hAnsi="Arial" w:cs="Arial"/>
+          <w:sz w:val="20"/>
           <w:szCs w:val="20"/>
-          <w:lang w:eastAsia="zh-CN"/>
-        </w:rPr>
-      </w:pPr>
-      <w:r>
-        <w:rPr>
-          <w:rFonts w:ascii="Arial" w:eastAsia="SimSun" w:hAnsi="Arial" w:cs="Arial"/>
-          <w:sz w:val="21"/>
+        </w:rPr>
+        <w:t>206)</w:t>
+      </w:r>
+      <w:r>
+        <w:rPr>
+          <w:rFonts w:ascii="Arial" w:hAnsi="Arial" w:cs="Arial"/>
+          <w:sz w:val="20"/>
           <w:szCs w:val="20"/>
-          <w:lang w:eastAsia="zh-CN"/>
-        </w:rPr>
-        <w:t>Computer Science</w:t>
-      </w:r>
-      <w:r>
-        <w:rPr>
-          <w:rFonts w:ascii="Arial" w:eastAsia="SimSun" w:hAnsi="Arial" w:cs="Arial"/>
-          <w:sz w:val="21"/>
+        </w:rPr>
+        <w:t xml:space="preserve"> </w:t>
+      </w:r>
+      <w:r>
+        <w:rPr>
+          <w:rFonts w:ascii="Arial" w:hAnsi="Arial" w:cs="Arial"/>
+          <w:sz w:val="20"/>
           <w:szCs w:val="20"/>
-          <w:lang w:eastAsia="zh-CN"/>
-        </w:rPr>
-        <w:tab/>
-      </w:r>
-      <w:r>
-        <w:rPr>
-          <w:rFonts w:ascii="Arial" w:eastAsia="SimSun" w:hAnsi="Arial" w:cs="Arial"/>
-          <w:sz w:val="21"/>
-          <w:szCs w:val="20"/>
-          <w:lang w:eastAsia="zh-CN"/>
-        </w:rPr>
-        <w:t>(</w:t>
-      </w:r>
-      <w:r>
-        <w:rPr>
-          <w:rFonts w:ascii="Arial" w:eastAsia="SimSun" w:hAnsi="Arial" w:cs="Arial"/>
-          <w:sz w:val="21"/>
-          <w:szCs w:val="20"/>
-          <w:lang w:eastAsia="zh-CN"/>
-        </w:rPr>
-        <w:t>206)</w:t>
-      </w:r>
-      <w:r>
-        <w:rPr>
-          <w:rFonts w:ascii="Arial" w:eastAsia="SimSun" w:hAnsi="Arial" w:cs="Arial"/>
-          <w:sz w:val="21"/>
-          <w:szCs w:val="20"/>
-          <w:lang w:eastAsia="zh-CN"/>
-        </w:rPr>
-        <w:t xml:space="preserve"> </w:t>
-      </w:r>
-      <w:r>
-        <w:rPr>
-          <w:rFonts w:ascii="Arial" w:eastAsia="SimSun" w:hAnsi="Arial" w:cs="Arial"/>
-          <w:sz w:val="21"/>
-          <w:szCs w:val="20"/>
-          <w:lang w:eastAsia="zh-CN"/>
         </w:rPr>
         <w:t>321-6051</w:t>
       </w:r>
@@ -252,21 +178,21 @@
         <w:rPr>
           <w:rFonts w:ascii="Arial" w:hAnsi="Arial" w:cs="Arial"/>
           <w:b/>
-          <w:bCs/>
           <w:sz w:val="20"/>
           <w:szCs w:val="21"/>
         </w:rPr>
-        <w:t>Sept</w:t>
-      </w:r>
-      <w:r>
-        <w:rPr>
-          <w:rFonts w:ascii="Arial" w:hAnsi="Arial" w:cs="Arial"/>
-          <w:b/>
-          <w:bCs/>
+        <w:t>(</w:t>
+      </w:r>
+      <w:r>
+        <w:rPr>
+          <w:rFonts w:ascii="Arial" w:hAnsi="Arial" w:cs="Arial"/>
+          <w:b/>
+          <w:bCs/>
+          <w:i/>
           <w:sz w:val="20"/>
           <w:szCs w:val="21"/>
         </w:rPr>
-        <w:t>ember</w:t>
+        <w:t>expected graduation</w:t>
       </w:r>
       <w:r>
         <w:rPr>
@@ -276,54 +202,16 @@
           <w:sz w:val="20"/>
           <w:szCs w:val="21"/>
         </w:rPr>
-        <w:t xml:space="preserve"> 201</w:t>
-      </w:r>
-      <w:r>
-        <w:rPr>
-          <w:rFonts w:ascii="Arial" w:hAnsi="Arial" w:cs="Arial"/>
-          <w:b/>
-          <w:bCs/>
+        <w:t xml:space="preserve"> June</w:t>
+      </w:r>
+      <w:r>
+        <w:rPr>
+          <w:rFonts w:ascii="Arial" w:hAnsi="Arial" w:cs="Arial"/>
+          <w:b/>
           <w:sz w:val="20"/>
           <w:szCs w:val="21"/>
         </w:rPr>
-        <w:t>7</w:t>
-      </w:r>
-      <w:r>
-        <w:rPr>
-          <w:rFonts w:ascii="Arial" w:hAnsi="Arial" w:cs="Arial"/>
-          <w:b/>
-          <w:bCs/>
-          <w:sz w:val="20"/>
-          <w:szCs w:val="21"/>
-        </w:rPr>
-        <w:t xml:space="preserve"> - </w:t>
-      </w:r>
-      <w:r>
-        <w:rPr>
-          <w:rFonts w:ascii="Arial" w:hAnsi="Arial" w:cs="Arial"/>
-          <w:b/>
-          <w:sz w:val="20"/>
-          <w:szCs w:val="21"/>
-        </w:rPr>
-        <w:t>(</w:t>
-      </w:r>
-      <w:r>
-        <w:rPr>
-          <w:rFonts w:ascii="Arial" w:hAnsi="Arial" w:cs="Arial"/>
-          <w:i/>
-          <w:sz w:val="20"/>
-          <w:szCs w:val="21"/>
-        </w:rPr>
-        <w:t>expected graduation</w:t>
-      </w:r>
-      <w:r>
-        <w:rPr>
-          <w:rFonts w:ascii="Arial" w:hAnsi="Arial" w:cs="Arial"/>
-          <w:b/>
-          <w:sz w:val="20"/>
-          <w:szCs w:val="21"/>
-        </w:rPr>
-        <w:t xml:space="preserve"> June 20</w:t>
+        <w:t xml:space="preserve"> 20</w:t>
       </w:r>
       <w:r>
         <w:rPr>
@@ -447,7 +335,15 @@
           <w:sz w:val="20"/>
           <w:szCs w:val="21"/>
         </w:rPr>
-        <w:t>75</w:t>
+        <w:t>7</w:t>
+      </w:r>
+      <w:r>
+        <w:rPr>
+          <w:rFonts w:ascii="Arial" w:hAnsi="Arial" w:cs="Arial"/>
+          <w:sz w:val="20"/>
+          <w:szCs w:val="21"/>
+        </w:rPr>
+        <w:t>3</w:t>
       </w:r>
     </w:p>
     <w:p>
@@ -602,7 +498,25 @@
           <w:sz w:val="20"/>
           <w:szCs w:val="18"/>
         </w:rPr>
-        <w:t>peers, instructors, coworkers, and customers in a variety of settings.  Experience with education and explanations of complex topics in math and computer science.</w:t>
+        <w:t>peers, instructors, coworkers, and customers</w:t>
+      </w:r>
+      <w:r>
+        <w:rPr>
+          <w:rFonts w:ascii="Arial" w:hAnsi="Arial" w:cs="Arial"/>
+          <w:bCs/>
+          <w:sz w:val="20"/>
+          <w:szCs w:val="18"/>
+        </w:rPr>
+        <w:t xml:space="preserve"> in a professional setting</w:t>
+      </w:r>
+      <w:r>
+        <w:rPr>
+          <w:rFonts w:ascii="Arial" w:hAnsi="Arial" w:cs="Arial"/>
+          <w:bCs/>
+          <w:sz w:val="20"/>
+          <w:szCs w:val="18"/>
+        </w:rPr>
+        <w:t>.  Experience with education and explanations of complex topics in math and computer science.</w:t>
       </w:r>
     </w:p>
     <w:p>
@@ -742,8 +656,6 @@
         </w:rPr>
         <w:t>WORK EXPERIENCE</w:t>
       </w:r>
-      <w:bookmarkStart w:id="0" w:name="_GoBack"/>
-      <w:bookmarkEnd w:id="0"/>
     </w:p>
     <w:p>
       <w:pPr>
@@ -837,7 +749,7 @@
           <w:sz w:val="20"/>
           <w:szCs w:val="18"/>
         </w:rPr>
-        <w:t>present</w:t>
+        <w:t>June 2019</w:t>
       </w:r>
     </w:p>
     <w:p>
@@ -894,6 +806,15 @@
         </w:rPr>
         <w:t>Taught quiz section twice per week, including creation of educational materials</w:t>
       </w:r>
+      <w:r>
+        <w:rPr>
+          <w:rFonts w:ascii="Arial" w:hAnsi="Arial" w:cs="Arial"/>
+          <w:bCs/>
+          <w:sz w:val="20"/>
+          <w:szCs w:val="18"/>
+        </w:rPr>
+        <w:t>, through 5 languages and various web development technologies</w:t>
+      </w:r>
     </w:p>
     <w:p>
       <w:pPr>
@@ -924,6 +845,98 @@
         </w:rPr>
         <w:t>Graded programming assignments and exams</w:t>
       </w:r>
+      <w:r>
+        <w:rPr>
+          <w:rFonts w:ascii="Arial" w:hAnsi="Arial" w:cs="Arial"/>
+          <w:bCs/>
+          <w:sz w:val="20"/>
+          <w:szCs w:val="18"/>
+        </w:rPr>
+        <w:t xml:space="preserve"> to assess student comprehension of covered topics</w:t>
+      </w:r>
+    </w:p>
+    <w:p>
+      <w:pPr>
+        <w:tabs>
+          <w:tab w:val="right" w:pos="10800"/>
+        </w:tabs>
+        <w:spacing w:line="280" w:lineRule="exact"/>
+        <w:rPr>
+          <w:rFonts w:ascii="Arial" w:hAnsi="Arial" w:cs="Arial"/>
+          <w:b/>
+          <w:bCs/>
+          <w:sz w:val="20"/>
+          <w:szCs w:val="18"/>
+        </w:rPr>
+      </w:pPr>
+      <w:r>
+        <w:rPr>
+          <w:rFonts w:ascii="Arial" w:hAnsi="Arial" w:cs="Arial"/>
+          <w:b/>
+          <w:bCs/>
+          <w:sz w:val="20"/>
+          <w:szCs w:val="18"/>
+        </w:rPr>
+        <w:t xml:space="preserve">Camp </w:t>
+      </w:r>
+      <w:proofErr w:type="spellStart"/>
+      <w:r>
+        <w:rPr>
+          <w:rFonts w:ascii="Arial" w:hAnsi="Arial" w:cs="Arial"/>
+          <w:b/>
+          <w:bCs/>
+          <w:sz w:val="20"/>
+          <w:szCs w:val="18"/>
+        </w:rPr>
+        <w:t>Kesem</w:t>
+      </w:r>
+      <w:proofErr w:type="spellEnd"/>
+      <w:r>
+        <w:rPr>
+          <w:rFonts w:ascii="Arial" w:hAnsi="Arial" w:cs="Arial"/>
+          <w:b/>
+          <w:bCs/>
+          <w:sz w:val="20"/>
+          <w:szCs w:val="18"/>
+        </w:rPr>
+        <w:t xml:space="preserve"> at University of Washington | Seattle, WA</w:t>
+      </w:r>
+      <w:r>
+        <w:rPr>
+          <w:rFonts w:ascii="Arial" w:hAnsi="Arial" w:cs="Arial"/>
+          <w:b/>
+          <w:bCs/>
+          <w:sz w:val="20"/>
+          <w:szCs w:val="18"/>
+        </w:rPr>
+        <w:tab/>
+        <w:t>September 2017 – present</w:t>
+      </w:r>
+    </w:p>
+    <w:p>
+      <w:pPr>
+        <w:tabs>
+          <w:tab w:val="right" w:pos="10800"/>
+        </w:tabs>
+        <w:spacing w:line="280" w:lineRule="exact"/>
+        <w:rPr>
+          <w:rFonts w:ascii="Arial" w:hAnsi="Arial" w:cs="Arial"/>
+          <w:b/>
+          <w:bCs/>
+          <w:sz w:val="20"/>
+          <w:szCs w:val="18"/>
+        </w:rPr>
+      </w:pPr>
+      <w:r>
+        <w:rPr>
+          <w:rFonts w:ascii="Arial" w:hAnsi="Arial" w:cs="Arial"/>
+          <w:b/>
+          <w:bCs/>
+          <w:sz w:val="20"/>
+          <w:szCs w:val="18"/>
+        </w:rPr>
+        <w:t>Volunteer/Operations Coordinator</w:t>
+      </w:r>
     </w:p>
     <w:p>
       <w:pPr>
@@ -939,81 +952,19 @@
         <w:ind w:left="180" w:hanging="180"/>
         <w:rPr>
           <w:rFonts w:ascii="Arial" w:hAnsi="Arial" w:cs="Arial"/>
-          <w:b/>
-          <w:bCs/>
-          <w:sz w:val="20"/>
-          <w:szCs w:val="18"/>
-        </w:rPr>
-      </w:pPr>
-      <w:r>
-        <w:rPr>
-          <w:rFonts w:ascii="Arial" w:hAnsi="Arial" w:cs="Arial"/>
-          <w:bCs/>
-          <w:sz w:val="20"/>
-          <w:szCs w:val="18"/>
-        </w:rPr>
-        <w:t>Tutored students through programming issues</w:t>
-      </w:r>
-    </w:p>
-    <w:p>
-      <w:pPr>
-        <w:tabs>
-          <w:tab w:val="right" w:pos="10800"/>
-        </w:tabs>
-        <w:spacing w:line="280" w:lineRule="exact"/>
-        <w:rPr>
-          <w:rFonts w:ascii="Arial" w:hAnsi="Arial" w:cs="Arial"/>
-          <w:b/>
-          <w:bCs/>
-          <w:sz w:val="20"/>
-          <w:szCs w:val="18"/>
-        </w:rPr>
-      </w:pPr>
-      <w:r>
-        <w:rPr>
-          <w:rFonts w:ascii="Arial" w:hAnsi="Arial" w:cs="Arial"/>
-          <w:b/>
-          <w:bCs/>
-          <w:sz w:val="20"/>
-          <w:szCs w:val="18"/>
-        </w:rPr>
-        <w:t>Camp Kesem at University of Washington | Seattle, WA</w:t>
-      </w:r>
-      <w:r>
-        <w:rPr>
-          <w:rFonts w:ascii="Arial" w:hAnsi="Arial" w:cs="Arial"/>
-          <w:b/>
-          <w:bCs/>
-          <w:sz w:val="20"/>
-          <w:szCs w:val="18"/>
-        </w:rPr>
-        <w:tab/>
-        <w:t>September 2017 – present</w:t>
-      </w:r>
-    </w:p>
-    <w:p>
-      <w:pPr>
-        <w:tabs>
-          <w:tab w:val="right" w:pos="10800"/>
-        </w:tabs>
-        <w:spacing w:line="280" w:lineRule="exact"/>
-        <w:rPr>
-          <w:rFonts w:ascii="Arial" w:hAnsi="Arial" w:cs="Arial"/>
-          <w:b/>
-          <w:bCs/>
-          <w:sz w:val="20"/>
-          <w:szCs w:val="18"/>
-        </w:rPr>
-      </w:pPr>
-      <w:r>
-        <w:rPr>
-          <w:rFonts w:ascii="Arial" w:hAnsi="Arial" w:cs="Arial"/>
-          <w:b/>
-          <w:bCs/>
-          <w:sz w:val="20"/>
-          <w:szCs w:val="18"/>
-        </w:rPr>
-        <w:t>Volunteer/Operations Coordinator</w:t>
+          <w:bCs/>
+          <w:sz w:val="20"/>
+          <w:szCs w:val="18"/>
+        </w:rPr>
+      </w:pPr>
+      <w:r>
+        <w:rPr>
+          <w:rFonts w:ascii="Arial" w:hAnsi="Arial" w:cs="Arial"/>
+          <w:bCs/>
+          <w:sz w:val="20"/>
+          <w:szCs w:val="18"/>
+        </w:rPr>
+        <w:t>Directly served 190 children affected by a parent’s cancer across Washington State</w:t>
       </w:r>
     </w:p>
     <w:p>
@@ -1042,7 +993,7 @@
           <w:sz w:val="20"/>
           <w:szCs w:val="18"/>
         </w:rPr>
-        <w:t>Directly served 190 children affected by a parent’s cancer across Washington State</w:t>
+        <w:t>Regular solicitation and communication with local businesses and vendors</w:t>
       </w:r>
     </w:p>
     <w:p>
@@ -1071,7 +1022,7 @@
           <w:sz w:val="20"/>
           <w:szCs w:val="18"/>
         </w:rPr>
-        <w:t>Regular solicitation and communication with local businesses and vendors</w:t>
+        <w:t>Organized and tracked chapter materials and inventory for summer camp programming</w:t>
       </w:r>
     </w:p>
     <w:p>
@@ -1093,14 +1044,163 @@
           <w:szCs w:val="18"/>
         </w:rPr>
       </w:pPr>
-      <w:r>
-        <w:rPr>
-          <w:rFonts w:ascii="Arial" w:hAnsi="Arial" w:cs="Arial"/>
-          <w:bCs/>
-          <w:sz w:val="20"/>
-          <w:szCs w:val="18"/>
-        </w:rPr>
-        <w:t>Organized and tracked chapter materials and inventory for summer camp programming</w:t>
+      <w:proofErr w:type="gramStart"/>
+      <w:r>
+        <w:rPr>
+          <w:rFonts w:ascii="Arial" w:hAnsi="Arial" w:cs="Arial"/>
+          <w:bCs/>
+          <w:sz w:val="20"/>
+          <w:szCs w:val="18"/>
+        </w:rPr>
+        <w:t>Personally</w:t>
+      </w:r>
+      <w:proofErr w:type="gramEnd"/>
+      <w:r>
+        <w:rPr>
+          <w:rFonts w:ascii="Arial" w:hAnsi="Arial" w:cs="Arial"/>
+          <w:bCs/>
+          <w:sz w:val="20"/>
+          <w:szCs w:val="18"/>
+        </w:rPr>
+        <w:t xml:space="preserve"> raised over $1</w:t>
+      </w:r>
+      <w:r>
+        <w:rPr>
+          <w:rFonts w:ascii="Arial" w:hAnsi="Arial" w:cs="Arial"/>
+          <w:bCs/>
+          <w:sz w:val="20"/>
+          <w:szCs w:val="18"/>
+        </w:rPr>
+        <w:t>7</w:t>
+      </w:r>
+      <w:r>
+        <w:rPr>
+          <w:rFonts w:ascii="Arial" w:hAnsi="Arial" w:cs="Arial"/>
+          <w:bCs/>
+          <w:sz w:val="20"/>
+          <w:szCs w:val="18"/>
+        </w:rPr>
+        <w:t>00 in support of organization</w:t>
+      </w:r>
+    </w:p>
+    <w:p>
+      <w:pPr>
+        <w:tabs>
+          <w:tab w:val="right" w:pos="10800"/>
+        </w:tabs>
+        <w:spacing w:line="280" w:lineRule="exact"/>
+        <w:rPr>
+          <w:rFonts w:ascii="Arial" w:hAnsi="Arial" w:cs="Arial"/>
+          <w:b/>
+          <w:bCs/>
+          <w:sz w:val="20"/>
+          <w:szCs w:val="18"/>
+        </w:rPr>
+      </w:pPr>
+      <w:r>
+        <w:rPr>
+          <w:rFonts w:ascii="Arial" w:hAnsi="Arial" w:cs="Arial"/>
+          <w:b/>
+          <w:bCs/>
+          <w:sz w:val="20"/>
+          <w:szCs w:val="18"/>
+        </w:rPr>
+        <w:t>University of Washington Department of Mathematics</w:t>
+      </w:r>
+      <w:r>
+        <w:rPr>
+          <w:rFonts w:ascii="Arial" w:hAnsi="Arial" w:cs="Arial"/>
+          <w:b/>
+          <w:bCs/>
+          <w:sz w:val="20"/>
+          <w:szCs w:val="18"/>
+        </w:rPr>
+        <w:t xml:space="preserve"> | Seattle, WA</w:t>
+      </w:r>
+      <w:r>
+        <w:rPr>
+          <w:rFonts w:ascii="Arial" w:hAnsi="Arial" w:cs="Arial"/>
+          <w:b/>
+          <w:bCs/>
+          <w:sz w:val="20"/>
+          <w:szCs w:val="18"/>
+        </w:rPr>
+        <w:tab/>
+      </w:r>
+      <w:r>
+        <w:rPr>
+          <w:rFonts w:ascii="Arial" w:hAnsi="Arial" w:cs="Arial"/>
+          <w:b/>
+          <w:bCs/>
+          <w:sz w:val="20"/>
+          <w:szCs w:val="18"/>
+        </w:rPr>
+        <w:t>April</w:t>
+      </w:r>
+      <w:r>
+        <w:rPr>
+          <w:rFonts w:ascii="Arial" w:hAnsi="Arial" w:cs="Arial"/>
+          <w:b/>
+          <w:bCs/>
+          <w:sz w:val="20"/>
+          <w:szCs w:val="18"/>
+        </w:rPr>
+        <w:t xml:space="preserve"> 201</w:t>
+      </w:r>
+      <w:r>
+        <w:rPr>
+          <w:rFonts w:ascii="Arial" w:hAnsi="Arial" w:cs="Arial"/>
+          <w:b/>
+          <w:bCs/>
+          <w:sz w:val="20"/>
+          <w:szCs w:val="18"/>
+        </w:rPr>
+        <w:t>8</w:t>
+      </w:r>
+      <w:r>
+        <w:rPr>
+          <w:rFonts w:ascii="Arial" w:hAnsi="Arial" w:cs="Arial"/>
+          <w:b/>
+          <w:bCs/>
+          <w:sz w:val="20"/>
+          <w:szCs w:val="18"/>
+        </w:rPr>
+        <w:t xml:space="preserve"> – </w:t>
+      </w:r>
+      <w:r>
+        <w:rPr>
+          <w:rFonts w:ascii="Arial" w:hAnsi="Arial" w:cs="Arial"/>
+          <w:b/>
+          <w:bCs/>
+          <w:sz w:val="20"/>
+          <w:szCs w:val="18"/>
+        </w:rPr>
+        <w:t>March 2019</w:t>
+      </w:r>
+    </w:p>
+    <w:p>
+      <w:pPr>
+        <w:tabs>
+          <w:tab w:val="right" w:pos="10800"/>
+        </w:tabs>
+        <w:spacing w:line="280" w:lineRule="exact"/>
+        <w:rPr>
+          <w:rFonts w:ascii="Arial" w:hAnsi="Arial" w:cs="Arial"/>
+          <w:b/>
+          <w:bCs/>
+          <w:sz w:val="20"/>
+          <w:szCs w:val="18"/>
+        </w:rPr>
+      </w:pPr>
+      <w:r>
+        <w:rPr>
+          <w:rFonts w:ascii="Arial" w:hAnsi="Arial" w:cs="Arial"/>
+          <w:b/>
+          <w:bCs/>
+          <w:sz w:val="20"/>
+          <w:szCs w:val="18"/>
+        </w:rPr>
+        <w:t>Math Tutor</w:t>
       </w:r>
     </w:p>
     <w:p>
@@ -1122,163 +1222,41 @@
           <w:szCs w:val="18"/>
         </w:rPr>
       </w:pPr>
-      <w:proofErr w:type="gramStart"/>
-      <w:r>
-        <w:rPr>
-          <w:rFonts w:ascii="Arial" w:hAnsi="Arial" w:cs="Arial"/>
-          <w:bCs/>
-          <w:sz w:val="20"/>
-          <w:szCs w:val="18"/>
-        </w:rPr>
-        <w:t>Personally</w:t>
-      </w:r>
-      <w:proofErr w:type="gramEnd"/>
-      <w:r>
-        <w:rPr>
-          <w:rFonts w:ascii="Arial" w:hAnsi="Arial" w:cs="Arial"/>
-          <w:bCs/>
-          <w:sz w:val="20"/>
-          <w:szCs w:val="18"/>
-        </w:rPr>
-        <w:t xml:space="preserve"> raised over $1</w:t>
-      </w:r>
-      <w:r>
-        <w:rPr>
-          <w:rFonts w:ascii="Arial" w:hAnsi="Arial" w:cs="Arial"/>
-          <w:bCs/>
-          <w:sz w:val="20"/>
-          <w:szCs w:val="18"/>
-        </w:rPr>
-        <w:t>7</w:t>
-      </w:r>
-      <w:r>
-        <w:rPr>
-          <w:rFonts w:ascii="Arial" w:hAnsi="Arial" w:cs="Arial"/>
-          <w:bCs/>
-          <w:sz w:val="20"/>
-          <w:szCs w:val="18"/>
-        </w:rPr>
-        <w:t>00 in support of organization</w:t>
-      </w:r>
-    </w:p>
-    <w:p>
-      <w:pPr>
-        <w:tabs>
-          <w:tab w:val="right" w:pos="10800"/>
-        </w:tabs>
-        <w:spacing w:line="280" w:lineRule="exact"/>
-        <w:rPr>
-          <w:rFonts w:ascii="Arial" w:hAnsi="Arial" w:cs="Arial"/>
-          <w:b/>
-          <w:bCs/>
-          <w:sz w:val="20"/>
-          <w:szCs w:val="18"/>
-        </w:rPr>
-      </w:pPr>
-      <w:r>
-        <w:rPr>
-          <w:rFonts w:ascii="Arial" w:hAnsi="Arial" w:cs="Arial"/>
-          <w:b/>
-          <w:bCs/>
-          <w:sz w:val="20"/>
-          <w:szCs w:val="18"/>
-        </w:rPr>
-        <w:t>University of Washington Department of Mathematics</w:t>
-      </w:r>
-      <w:r>
-        <w:rPr>
-          <w:rFonts w:ascii="Arial" w:hAnsi="Arial" w:cs="Arial"/>
-          <w:b/>
-          <w:bCs/>
-          <w:sz w:val="20"/>
-          <w:szCs w:val="18"/>
-        </w:rPr>
-        <w:t xml:space="preserve"> | Seattle, WA</w:t>
-      </w:r>
-      <w:r>
-        <w:rPr>
-          <w:rFonts w:ascii="Arial" w:hAnsi="Arial" w:cs="Arial"/>
-          <w:b/>
-          <w:bCs/>
-          <w:sz w:val="20"/>
-          <w:szCs w:val="18"/>
-        </w:rPr>
-        <w:tab/>
-      </w:r>
-      <w:r>
-        <w:rPr>
-          <w:rFonts w:ascii="Arial" w:hAnsi="Arial" w:cs="Arial"/>
-          <w:b/>
-          <w:bCs/>
-          <w:sz w:val="20"/>
-          <w:szCs w:val="18"/>
-        </w:rPr>
-        <w:t>April</w:t>
-      </w:r>
-      <w:r>
-        <w:rPr>
-          <w:rFonts w:ascii="Arial" w:hAnsi="Arial" w:cs="Arial"/>
-          <w:b/>
-          <w:bCs/>
-          <w:sz w:val="20"/>
-          <w:szCs w:val="18"/>
-        </w:rPr>
-        <w:t xml:space="preserve"> 201</w:t>
-      </w:r>
-      <w:r>
-        <w:rPr>
-          <w:rFonts w:ascii="Arial" w:hAnsi="Arial" w:cs="Arial"/>
-          <w:b/>
-          <w:bCs/>
-          <w:sz w:val="20"/>
-          <w:szCs w:val="18"/>
-        </w:rPr>
-        <w:t>8</w:t>
-      </w:r>
-      <w:r>
-        <w:rPr>
-          <w:rFonts w:ascii="Arial" w:hAnsi="Arial" w:cs="Arial"/>
-          <w:b/>
-          <w:bCs/>
-          <w:sz w:val="20"/>
-          <w:szCs w:val="18"/>
-        </w:rPr>
-        <w:t xml:space="preserve"> – </w:t>
-      </w:r>
-      <w:r>
-        <w:rPr>
-          <w:rFonts w:ascii="Arial" w:hAnsi="Arial" w:cs="Arial"/>
-          <w:b/>
-          <w:bCs/>
-          <w:sz w:val="20"/>
-          <w:szCs w:val="18"/>
-        </w:rPr>
-        <w:t>March 2019</w:t>
-      </w:r>
-    </w:p>
-    <w:p>
-      <w:pPr>
-        <w:tabs>
-          <w:tab w:val="right" w:pos="10800"/>
-        </w:tabs>
-        <w:spacing w:line="280" w:lineRule="exact"/>
-        <w:rPr>
-          <w:rFonts w:ascii="Arial" w:hAnsi="Arial" w:cs="Arial"/>
-          <w:b/>
-          <w:bCs/>
-          <w:sz w:val="20"/>
-          <w:szCs w:val="18"/>
-        </w:rPr>
-      </w:pPr>
-      <w:r>
-        <w:rPr>
-          <w:rFonts w:ascii="Arial" w:hAnsi="Arial" w:cs="Arial"/>
-          <w:b/>
-          <w:bCs/>
-          <w:sz w:val="20"/>
-          <w:szCs w:val="18"/>
-        </w:rPr>
-        <w:t>Math Tutor</w:t>
+      <w:r>
+        <w:rPr>
+          <w:rFonts w:ascii="Arial" w:hAnsi="Arial" w:cs="Arial"/>
+          <w:bCs/>
+          <w:sz w:val="20"/>
+          <w:szCs w:val="18"/>
+        </w:rPr>
+        <w:t>Tutor</w:t>
+      </w:r>
+      <w:r>
+        <w:rPr>
+          <w:rFonts w:ascii="Arial" w:hAnsi="Arial" w:cs="Arial"/>
+          <w:bCs/>
+          <w:sz w:val="20"/>
+          <w:szCs w:val="18"/>
+        </w:rPr>
+        <w:t>ed</w:t>
+      </w:r>
+      <w:r>
+        <w:rPr>
+          <w:rFonts w:ascii="Arial" w:hAnsi="Arial" w:cs="Arial"/>
+          <w:bCs/>
+          <w:sz w:val="20"/>
+          <w:szCs w:val="18"/>
+        </w:rPr>
+        <w:t xml:space="preserve"> approximately 50 students per week through</w:t>
+      </w:r>
+      <w:r>
+        <w:rPr>
+          <w:rFonts w:ascii="Arial" w:hAnsi="Arial" w:cs="Arial"/>
+          <w:bCs/>
+          <w:sz w:val="20"/>
+          <w:szCs w:val="18"/>
+        </w:rPr>
+        <w:t xml:space="preserve"> introductory calculus</w:t>
       </w:r>
     </w:p>
     <w:p>
@@ -1307,25 +1285,147 @@
           <w:sz w:val="20"/>
           <w:szCs w:val="18"/>
         </w:rPr>
-        <w:t>Tutor</w:t>
-      </w:r>
-      <w:r>
-        <w:rPr>
-          <w:rFonts w:ascii="Arial" w:hAnsi="Arial" w:cs="Arial"/>
-          <w:bCs/>
-          <w:sz w:val="20"/>
-          <w:szCs w:val="18"/>
-        </w:rPr>
-        <w:t>ed</w:t>
-      </w:r>
-      <w:r>
-        <w:rPr>
-          <w:rFonts w:ascii="Arial" w:hAnsi="Arial" w:cs="Arial"/>
-          <w:bCs/>
-          <w:sz w:val="20"/>
-          <w:szCs w:val="18"/>
-        </w:rPr>
-        <w:t xml:space="preserve"> introductory calculus students</w:t>
+        <w:t xml:space="preserve">Taught </w:t>
+      </w:r>
+      <w:proofErr w:type="gramStart"/>
+      <w:r>
+        <w:rPr>
+          <w:rFonts w:ascii="Arial" w:hAnsi="Arial" w:cs="Arial"/>
+          <w:bCs/>
+          <w:sz w:val="20"/>
+          <w:szCs w:val="18"/>
+        </w:rPr>
+        <w:t>students</w:t>
+      </w:r>
+      <w:proofErr w:type="gramEnd"/>
+      <w:r>
+        <w:rPr>
+          <w:rFonts w:ascii="Arial" w:hAnsi="Arial" w:cs="Arial"/>
+          <w:bCs/>
+          <w:sz w:val="20"/>
+          <w:szCs w:val="18"/>
+        </w:rPr>
+        <w:t xml:space="preserve"> problem solving abilities to prepare for future problems and exams</w:t>
+      </w:r>
+    </w:p>
+    <w:p>
+      <w:pPr>
+        <w:tabs>
+          <w:tab w:val="right" w:pos="10800"/>
+        </w:tabs>
+        <w:spacing w:line="280" w:lineRule="exact"/>
+        <w:rPr>
+          <w:rFonts w:ascii="Arial" w:hAnsi="Arial" w:cs="Arial"/>
+          <w:b/>
+          <w:bCs/>
+          <w:sz w:val="20"/>
+          <w:szCs w:val="18"/>
+        </w:rPr>
+      </w:pPr>
+      <w:r>
+        <w:rPr>
+          <w:rFonts w:ascii="Arial" w:hAnsi="Arial" w:cs="Arial"/>
+          <w:b/>
+          <w:bCs/>
+          <w:sz w:val="20"/>
+          <w:szCs w:val="18"/>
+        </w:rPr>
+        <w:t>University of Washington Computer Science and Engineering</w:t>
+      </w:r>
+      <w:r>
+        <w:rPr>
+          <w:rFonts w:ascii="Arial" w:hAnsi="Arial" w:cs="Arial"/>
+          <w:b/>
+          <w:bCs/>
+          <w:sz w:val="20"/>
+          <w:szCs w:val="18"/>
+        </w:rPr>
+        <w:t xml:space="preserve"> | Seattle, WA</w:t>
+      </w:r>
+      <w:r>
+        <w:rPr>
+          <w:rFonts w:ascii="Arial" w:hAnsi="Arial" w:cs="Arial"/>
+          <w:b/>
+          <w:bCs/>
+          <w:sz w:val="20"/>
+          <w:szCs w:val="18"/>
+        </w:rPr>
+        <w:tab/>
+      </w:r>
+      <w:r>
+        <w:rPr>
+          <w:rFonts w:ascii="Arial" w:hAnsi="Arial" w:cs="Arial"/>
+          <w:b/>
+          <w:bCs/>
+          <w:sz w:val="20"/>
+          <w:szCs w:val="18"/>
+        </w:rPr>
+        <w:t>July</w:t>
+      </w:r>
+      <w:r>
+        <w:rPr>
+          <w:rFonts w:ascii="Arial" w:hAnsi="Arial" w:cs="Arial"/>
+          <w:b/>
+          <w:bCs/>
+          <w:sz w:val="20"/>
+          <w:szCs w:val="18"/>
+        </w:rPr>
+        <w:t xml:space="preserve"> 201</w:t>
+      </w:r>
+      <w:r>
+        <w:rPr>
+          <w:rFonts w:ascii="Arial" w:hAnsi="Arial" w:cs="Arial"/>
+          <w:b/>
+          <w:bCs/>
+          <w:sz w:val="20"/>
+          <w:szCs w:val="18"/>
+        </w:rPr>
+        <w:t>8</w:t>
+      </w:r>
+      <w:r>
+        <w:rPr>
+          <w:rFonts w:ascii="Arial" w:hAnsi="Arial" w:cs="Arial"/>
+          <w:b/>
+          <w:bCs/>
+          <w:sz w:val="20"/>
+          <w:szCs w:val="18"/>
+        </w:rPr>
+        <w:t xml:space="preserve"> – </w:t>
+      </w:r>
+      <w:r>
+        <w:rPr>
+          <w:rFonts w:ascii="Arial" w:hAnsi="Arial" w:cs="Arial"/>
+          <w:b/>
+          <w:bCs/>
+          <w:sz w:val="20"/>
+          <w:szCs w:val="18"/>
+        </w:rPr>
+        <w:t>August 2018</w:t>
+      </w:r>
+    </w:p>
+    <w:p>
+      <w:pPr>
+        <w:tabs>
+          <w:tab w:val="right" w:pos="10800"/>
+        </w:tabs>
+        <w:spacing w:line="280" w:lineRule="exact"/>
+        <w:rPr>
+          <w:rFonts w:ascii="Arial" w:hAnsi="Arial" w:cs="Arial"/>
+          <w:b/>
+          <w:bCs/>
+          <w:sz w:val="20"/>
+          <w:szCs w:val="18"/>
+        </w:rPr>
+      </w:pPr>
+      <w:r>
+        <w:rPr>
+          <w:rFonts w:ascii="Arial" w:hAnsi="Arial" w:cs="Arial"/>
+          <w:b/>
+          <w:bCs/>
+          <w:sz w:val="20"/>
+          <w:szCs w:val="18"/>
+        </w:rPr>
+        <w:t>Student Assistant and Instructor</w:t>
       </w:r>
     </w:p>
     <w:p>
@@ -1354,7 +1454,72 @@
           <w:sz w:val="20"/>
           <w:szCs w:val="18"/>
         </w:rPr>
-        <w:t>Gained communication skills to explain concepts clearly and concisely</w:t>
+        <w:t xml:space="preserve">Designed a curriculum for </w:t>
+      </w:r>
+      <w:r>
+        <w:rPr>
+          <w:rFonts w:ascii="Arial" w:hAnsi="Arial" w:cs="Arial"/>
+          <w:bCs/>
+          <w:sz w:val="20"/>
+          <w:szCs w:val="18"/>
+        </w:rPr>
+        <w:t xml:space="preserve">20 </w:t>
+      </w:r>
+      <w:r>
+        <w:rPr>
+          <w:rFonts w:ascii="Arial" w:hAnsi="Arial" w:cs="Arial"/>
+          <w:bCs/>
+          <w:sz w:val="20"/>
+          <w:szCs w:val="18"/>
+        </w:rPr>
+        <w:t>high school</w:t>
+      </w:r>
+      <w:r>
+        <w:rPr>
+          <w:rFonts w:ascii="Arial" w:hAnsi="Arial" w:cs="Arial"/>
+          <w:bCs/>
+          <w:sz w:val="20"/>
+          <w:szCs w:val="18"/>
+        </w:rPr>
+        <w:t xml:space="preserve"> students </w:t>
+      </w:r>
+      <w:r>
+        <w:rPr>
+          <w:rFonts w:ascii="Arial" w:hAnsi="Arial" w:cs="Arial"/>
+          <w:bCs/>
+          <w:sz w:val="20"/>
+          <w:szCs w:val="18"/>
+        </w:rPr>
+        <w:t xml:space="preserve">in the </w:t>
+      </w:r>
+      <w:proofErr w:type="spellStart"/>
+      <w:r>
+        <w:rPr>
+          <w:rFonts w:ascii="Arial" w:hAnsi="Arial" w:cs="Arial"/>
+          <w:bCs/>
+          <w:sz w:val="20"/>
+          <w:szCs w:val="18"/>
+        </w:rPr>
+        <w:t>DawgBytes</w:t>
+      </w:r>
+      <w:proofErr w:type="spellEnd"/>
+      <w:r>
+        <w:rPr>
+          <w:rFonts w:ascii="Arial" w:hAnsi="Arial" w:cs="Arial"/>
+          <w:bCs/>
+          <w:sz w:val="20"/>
+          <w:szCs w:val="18"/>
+        </w:rPr>
+        <w:t xml:space="preserve"> </w:t>
+      </w:r>
+      <w:r>
+        <w:rPr>
+          <w:rFonts w:ascii="Arial" w:hAnsi="Arial" w:cs="Arial"/>
+          <w:bCs/>
+          <w:sz w:val="20"/>
+          <w:szCs w:val="18"/>
+        </w:rPr>
+        <w:t>Web Programming course</w:t>
       </w:r>
     </w:p>
     <w:p>
@@ -1383,147 +1548,16 @@
           <w:sz w:val="20"/>
           <w:szCs w:val="18"/>
         </w:rPr>
-        <w:t xml:space="preserve">Gained customer service skills and taught </w:t>
-      </w:r>
-      <w:proofErr w:type="gramStart"/>
-      <w:r>
-        <w:rPr>
-          <w:rFonts w:ascii="Arial" w:hAnsi="Arial" w:cs="Arial"/>
-          <w:bCs/>
-          <w:sz w:val="20"/>
-          <w:szCs w:val="18"/>
-        </w:rPr>
-        <w:t>problem solving</w:t>
-      </w:r>
-      <w:proofErr w:type="gramEnd"/>
-      <w:r>
-        <w:rPr>
-          <w:rFonts w:ascii="Arial" w:hAnsi="Arial" w:cs="Arial"/>
-          <w:bCs/>
-          <w:sz w:val="20"/>
-          <w:szCs w:val="18"/>
-        </w:rPr>
-        <w:t xml:space="preserve"> skills to help students work through problems themselves</w:t>
-      </w:r>
-    </w:p>
-    <w:p>
-      <w:pPr>
-        <w:tabs>
-          <w:tab w:val="right" w:pos="10800"/>
-        </w:tabs>
-        <w:spacing w:line="280" w:lineRule="exact"/>
-        <w:rPr>
-          <w:rFonts w:ascii="Arial" w:hAnsi="Arial" w:cs="Arial"/>
-          <w:b/>
-          <w:bCs/>
-          <w:sz w:val="20"/>
-          <w:szCs w:val="18"/>
-        </w:rPr>
-      </w:pPr>
-      <w:r>
-        <w:rPr>
-          <w:rFonts w:ascii="Arial" w:hAnsi="Arial" w:cs="Arial"/>
-          <w:b/>
-          <w:bCs/>
-          <w:sz w:val="20"/>
-          <w:szCs w:val="18"/>
-        </w:rPr>
-        <w:t>University of Washington Computer Science and Engineering</w:t>
-      </w:r>
-      <w:r>
-        <w:rPr>
-          <w:rFonts w:ascii="Arial" w:hAnsi="Arial" w:cs="Arial"/>
-          <w:b/>
-          <w:bCs/>
-          <w:sz w:val="20"/>
-          <w:szCs w:val="18"/>
-        </w:rPr>
-        <w:t xml:space="preserve"> | Seattle, WA</w:t>
-      </w:r>
-      <w:r>
-        <w:rPr>
-          <w:rFonts w:ascii="Arial" w:hAnsi="Arial" w:cs="Arial"/>
-          <w:b/>
-          <w:bCs/>
-          <w:sz w:val="20"/>
-          <w:szCs w:val="18"/>
-        </w:rPr>
-        <w:tab/>
-      </w:r>
-      <w:r>
-        <w:rPr>
-          <w:rFonts w:ascii="Arial" w:hAnsi="Arial" w:cs="Arial"/>
-          <w:b/>
-          <w:bCs/>
-          <w:sz w:val="20"/>
-          <w:szCs w:val="18"/>
-        </w:rPr>
-        <w:t>July</w:t>
-      </w:r>
-      <w:r>
-        <w:rPr>
-          <w:rFonts w:ascii="Arial" w:hAnsi="Arial" w:cs="Arial"/>
-          <w:b/>
-          <w:bCs/>
-          <w:sz w:val="20"/>
-          <w:szCs w:val="18"/>
-        </w:rPr>
-        <w:t xml:space="preserve"> 201</w:t>
-      </w:r>
-      <w:r>
-        <w:rPr>
-          <w:rFonts w:ascii="Arial" w:hAnsi="Arial" w:cs="Arial"/>
-          <w:b/>
-          <w:bCs/>
-          <w:sz w:val="20"/>
-          <w:szCs w:val="18"/>
-        </w:rPr>
-        <w:t>8</w:t>
-      </w:r>
-      <w:r>
-        <w:rPr>
-          <w:rFonts w:ascii="Arial" w:hAnsi="Arial" w:cs="Arial"/>
-          <w:b/>
-          <w:bCs/>
-          <w:sz w:val="20"/>
-          <w:szCs w:val="18"/>
-        </w:rPr>
-        <w:t xml:space="preserve"> – </w:t>
-      </w:r>
-      <w:r>
-        <w:rPr>
-          <w:rFonts w:ascii="Arial" w:hAnsi="Arial" w:cs="Arial"/>
-          <w:b/>
-          <w:bCs/>
-          <w:sz w:val="20"/>
-          <w:szCs w:val="18"/>
-        </w:rPr>
-        <w:t>August 2018</w:t>
-      </w:r>
-    </w:p>
-    <w:p>
-      <w:pPr>
-        <w:tabs>
-          <w:tab w:val="right" w:pos="10800"/>
-        </w:tabs>
-        <w:spacing w:line="280" w:lineRule="exact"/>
-        <w:rPr>
-          <w:rFonts w:ascii="Arial" w:hAnsi="Arial" w:cs="Arial"/>
-          <w:b/>
-          <w:bCs/>
-          <w:sz w:val="20"/>
-          <w:szCs w:val="18"/>
-        </w:rPr>
-      </w:pPr>
-      <w:r>
-        <w:rPr>
-          <w:rFonts w:ascii="Arial" w:hAnsi="Arial" w:cs="Arial"/>
-          <w:b/>
-          <w:bCs/>
-          <w:sz w:val="20"/>
-          <w:szCs w:val="18"/>
-        </w:rPr>
-        <w:t>Student Assistant and Instructor</w:t>
+        <w:t xml:space="preserve">Managed a team of counselors </w:t>
+      </w:r>
+      <w:r>
+        <w:rPr>
+          <w:rFonts w:ascii="Arial" w:hAnsi="Arial" w:cs="Arial"/>
+          <w:bCs/>
+          <w:sz w:val="20"/>
+          <w:szCs w:val="18"/>
+        </w:rPr>
+        <w:t>and assisted them in leading programming activities</w:t>
       </w:r>
     </w:p>
     <w:p>
@@ -1552,27 +1586,7 @@
           <w:sz w:val="20"/>
           <w:szCs w:val="18"/>
         </w:rPr>
-        <w:t xml:space="preserve">Designed a curriculum for high school web programming in the </w:t>
-      </w:r>
-      <w:proofErr w:type="spellStart"/>
-      <w:r>
-        <w:rPr>
-          <w:rFonts w:ascii="Arial" w:hAnsi="Arial" w:cs="Arial"/>
-          <w:bCs/>
-          <w:sz w:val="20"/>
-          <w:szCs w:val="18"/>
-        </w:rPr>
-        <w:t>DawgBytes</w:t>
-      </w:r>
-      <w:proofErr w:type="spellEnd"/>
-      <w:r>
-        <w:rPr>
-          <w:rFonts w:ascii="Arial" w:hAnsi="Arial" w:cs="Arial"/>
-          <w:bCs/>
-          <w:sz w:val="20"/>
-          <w:szCs w:val="18"/>
-        </w:rPr>
-        <w:t xml:space="preserve"> program</w:t>
+        <w:t>Created resources and educational materials to assist students unfamiliar with programming</w:t>
       </w:r>
     </w:p>
     <w:p>
@@ -1601,73 +1615,6 @@
           <w:sz w:val="20"/>
           <w:szCs w:val="18"/>
         </w:rPr>
-        <w:t xml:space="preserve">Managed a team of counselors </w:t>
-      </w:r>
-      <w:r>
-        <w:rPr>
-          <w:rFonts w:ascii="Arial" w:hAnsi="Arial" w:cs="Arial"/>
-          <w:bCs/>
-          <w:sz w:val="20"/>
-          <w:szCs w:val="18"/>
-        </w:rPr>
-        <w:t>to help them lead programming activities</w:t>
-      </w:r>
-    </w:p>
-    <w:p>
-      <w:pPr>
-        <w:pStyle w:val="ListParagraph"/>
-        <w:numPr>
-          <w:ilvl w:val="0"/>
-          <w:numId w:val="31"/>
-        </w:numPr>
-        <w:tabs>
-          <w:tab w:val="right" w:pos="10800"/>
-        </w:tabs>
-        <w:spacing w:line="280" w:lineRule="exact"/>
-        <w:ind w:left="180" w:hanging="180"/>
-        <w:rPr>
-          <w:rFonts w:ascii="Arial" w:hAnsi="Arial" w:cs="Arial"/>
-          <w:bCs/>
-          <w:sz w:val="20"/>
-          <w:szCs w:val="18"/>
-        </w:rPr>
-      </w:pPr>
-      <w:r>
-        <w:rPr>
-          <w:rFonts w:ascii="Arial" w:hAnsi="Arial" w:cs="Arial"/>
-          <w:bCs/>
-          <w:sz w:val="20"/>
-          <w:szCs w:val="18"/>
-        </w:rPr>
-        <w:t>Created resources and educational materials to assist students unfamiliar with programming</w:t>
-      </w:r>
-    </w:p>
-    <w:p>
-      <w:pPr>
-        <w:pStyle w:val="ListParagraph"/>
-        <w:numPr>
-          <w:ilvl w:val="0"/>
-          <w:numId w:val="31"/>
-        </w:numPr>
-        <w:tabs>
-          <w:tab w:val="right" w:pos="10800"/>
-        </w:tabs>
-        <w:spacing w:line="280" w:lineRule="exact"/>
-        <w:ind w:left="180" w:hanging="180"/>
-        <w:rPr>
-          <w:rFonts w:ascii="Arial" w:hAnsi="Arial" w:cs="Arial"/>
-          <w:bCs/>
-          <w:sz w:val="20"/>
-          <w:szCs w:val="18"/>
-        </w:rPr>
-      </w:pPr>
-      <w:r>
-        <w:rPr>
-          <w:rFonts w:ascii="Arial" w:hAnsi="Arial" w:cs="Arial"/>
-          <w:bCs/>
-          <w:sz w:val="20"/>
-          <w:szCs w:val="18"/>
-        </w:rPr>
         <w:t>Applied</w:t>
       </w:r>
       <w:r>
@@ -1695,7 +1642,7 @@
           <w:sz w:val="20"/>
           <w:szCs w:val="18"/>
         </w:rPr>
-        <w:t>skills by teaching a class to create several small websites over the course of a week using HTML/CSS and design concepts</w:t>
+        <w:t>skills by teaching a class to create several small websites using HTML/CSS and design concepts</w:t>
       </w:r>
     </w:p>
     <w:p>
@@ -1858,7 +1805,71 @@
           <w:sz w:val="20"/>
           <w:szCs w:val="18"/>
         </w:rPr>
-        <w:t>Use of HTML/CSS to create an intuitive and well-designed application</w:t>
+        <w:t>Use of HTML/CSS to create an intuitive</w:t>
+      </w:r>
+      <w:r>
+        <w:rPr>
+          <w:rFonts w:ascii="Arial" w:hAnsi="Arial" w:cs="Arial"/>
+          <w:sz w:val="20"/>
+          <w:szCs w:val="18"/>
+        </w:rPr>
+        <w:t>, responsive,</w:t>
+      </w:r>
+      <w:r>
+        <w:rPr>
+          <w:rFonts w:ascii="Arial" w:hAnsi="Arial" w:cs="Arial"/>
+          <w:sz w:val="20"/>
+          <w:szCs w:val="18"/>
+        </w:rPr>
+        <w:t xml:space="preserve"> and </w:t>
+      </w:r>
+      <w:r>
+        <w:rPr>
+          <w:rFonts w:ascii="Arial" w:hAnsi="Arial" w:cs="Arial"/>
+          <w:sz w:val="20"/>
+          <w:szCs w:val="18"/>
+        </w:rPr>
+        <w:t>accessible</w:t>
+      </w:r>
+      <w:r>
+        <w:rPr>
+          <w:rFonts w:ascii="Arial" w:hAnsi="Arial" w:cs="Arial"/>
+          <w:sz w:val="20"/>
+          <w:szCs w:val="18"/>
+        </w:rPr>
+        <w:t xml:space="preserve"> application</w:t>
+      </w:r>
+      <w:r>
+        <w:rPr>
+          <w:rFonts w:ascii="Arial" w:hAnsi="Arial" w:cs="Arial"/>
+          <w:sz w:val="20"/>
+          <w:szCs w:val="18"/>
+        </w:rPr>
+        <w:t>, as well as</w:t>
+      </w:r>
+      <w:r>
+        <w:rPr>
+          <w:rFonts w:ascii="Arial" w:hAnsi="Arial" w:cs="Arial"/>
+          <w:sz w:val="20"/>
+          <w:szCs w:val="18"/>
+        </w:rPr>
+        <w:t xml:space="preserve"> JavaScript to create a dynamic</w:t>
+      </w:r>
+      <w:r>
+        <w:rPr>
+          <w:rFonts w:ascii="Arial" w:hAnsi="Arial" w:cs="Arial"/>
+          <w:sz w:val="20"/>
+          <w:szCs w:val="18"/>
+        </w:rPr>
+        <w:t>,</w:t>
+      </w:r>
+      <w:r>
+        <w:rPr>
+          <w:rFonts w:ascii="Arial" w:hAnsi="Arial" w:cs="Arial"/>
+          <w:sz w:val="20"/>
+          <w:szCs w:val="18"/>
+        </w:rPr>
+        <w:t xml:space="preserve"> single-page application</w:t>
       </w:r>
     </w:p>
     <w:p>
@@ -1884,23 +1895,193 @@
           <w:sz w:val="20"/>
           <w:szCs w:val="18"/>
         </w:rPr>
-        <w:t>Use of JavaScript to create a dynamic</w:t>
-      </w:r>
-      <w:r>
-        <w:rPr>
-          <w:rFonts w:ascii="Arial" w:hAnsi="Arial" w:cs="Arial"/>
-          <w:sz w:val="20"/>
-          <w:szCs w:val="18"/>
-        </w:rPr>
-        <w:t>,</w:t>
-      </w:r>
-      <w:r>
-        <w:rPr>
-          <w:rFonts w:ascii="Arial" w:hAnsi="Arial" w:cs="Arial"/>
-          <w:sz w:val="20"/>
-          <w:szCs w:val="18"/>
-        </w:rPr>
-        <w:t xml:space="preserve"> single-page application</w:t>
+        <w:t xml:space="preserve">Currently in use at Camp </w:t>
+      </w:r>
+      <w:proofErr w:type="spellStart"/>
+      <w:r>
+        <w:rPr>
+          <w:rFonts w:ascii="Arial" w:hAnsi="Arial" w:cs="Arial"/>
+          <w:sz w:val="20"/>
+          <w:szCs w:val="18"/>
+        </w:rPr>
+        <w:t>Kesem</w:t>
+      </w:r>
+      <w:proofErr w:type="spellEnd"/>
+      <w:r>
+        <w:rPr>
+          <w:rFonts w:ascii="Arial" w:hAnsi="Arial" w:cs="Arial"/>
+          <w:sz w:val="20"/>
+          <w:szCs w:val="18"/>
+        </w:rPr>
+        <w:t xml:space="preserve"> to help</w:t>
+      </w:r>
+      <w:r>
+        <w:rPr>
+          <w:rFonts w:ascii="Arial" w:hAnsi="Arial" w:cs="Arial"/>
+          <w:sz w:val="20"/>
+          <w:szCs w:val="18"/>
+        </w:rPr>
+        <w:t xml:space="preserve"> over 60</w:t>
+      </w:r>
+      <w:r>
+        <w:rPr>
+          <w:rFonts w:ascii="Arial" w:hAnsi="Arial" w:cs="Arial"/>
+          <w:sz w:val="20"/>
+          <w:szCs w:val="18"/>
+        </w:rPr>
+        <w:t xml:space="preserve"> volunteers</w:t>
+      </w:r>
+      <w:r>
+        <w:rPr>
+          <w:rFonts w:ascii="Arial" w:hAnsi="Arial" w:cs="Arial"/>
+          <w:sz w:val="20"/>
+          <w:szCs w:val="18"/>
+        </w:rPr>
+        <w:t xml:space="preserve"> each year</w:t>
+      </w:r>
+      <w:r>
+        <w:rPr>
+          <w:rFonts w:ascii="Arial" w:hAnsi="Arial" w:cs="Arial"/>
+          <w:sz w:val="20"/>
+          <w:szCs w:val="18"/>
+        </w:rPr>
+        <w:t xml:space="preserve"> learn about camp</w:t>
+      </w:r>
+    </w:p>
+    <w:p>
+      <w:pPr>
+        <w:tabs>
+          <w:tab w:val="right" w:pos="10800"/>
+        </w:tabs>
+        <w:rPr>
+          <w:rFonts w:ascii="Arial" w:hAnsi="Arial" w:cs="Arial"/>
+          <w:b/>
+          <w:sz w:val="20"/>
+          <w:szCs w:val="18"/>
+        </w:rPr>
+      </w:pPr>
+      <w:r>
+        <w:rPr>
+          <w:rFonts w:ascii="Arial" w:hAnsi="Arial" w:cs="Arial"/>
+          <w:b/>
+          <w:sz w:val="20"/>
+          <w:szCs w:val="18"/>
+        </w:rPr>
+        <w:t xml:space="preserve">Client-Side Web Development: </w:t>
+      </w:r>
+      <w:r>
+        <w:rPr>
+          <w:rFonts w:ascii="Arial" w:hAnsi="Arial" w:cs="Arial"/>
+          <w:b/>
+          <w:sz w:val="20"/>
+          <w:szCs w:val="18"/>
+        </w:rPr>
+        <w:t>MTM Tracker</w:t>
+      </w:r>
+      <w:r>
+        <w:rPr>
+          <w:rFonts w:ascii="Arial" w:hAnsi="Arial" w:cs="Arial"/>
+          <w:b/>
+          <w:sz w:val="20"/>
+          <w:szCs w:val="18"/>
+        </w:rPr>
+        <w:tab/>
+      </w:r>
+      <w:r>
+        <w:rPr>
+          <w:rFonts w:ascii="Arial" w:hAnsi="Arial" w:cs="Arial"/>
+          <w:b/>
+          <w:sz w:val="20"/>
+          <w:szCs w:val="18"/>
+        </w:rPr>
+        <w:t>August</w:t>
+      </w:r>
+      <w:r>
+        <w:rPr>
+          <w:rFonts w:ascii="Arial" w:hAnsi="Arial" w:cs="Arial"/>
+          <w:b/>
+          <w:sz w:val="20"/>
+          <w:szCs w:val="18"/>
+        </w:rPr>
+        <w:t xml:space="preserve"> </w:t>
+      </w:r>
+      <w:r>
+        <w:rPr>
+          <w:rFonts w:ascii="Arial" w:hAnsi="Arial" w:cs="Arial"/>
+          <w:b/>
+          <w:sz w:val="20"/>
+          <w:szCs w:val="18"/>
+        </w:rPr>
+        <w:t>201</w:t>
+      </w:r>
+      <w:r>
+        <w:rPr>
+          <w:rFonts w:ascii="Arial" w:hAnsi="Arial" w:cs="Arial"/>
+          <w:b/>
+          <w:sz w:val="20"/>
+          <w:szCs w:val="18"/>
+        </w:rPr>
+        <w:t>9</w:t>
+      </w:r>
+    </w:p>
+    <w:p>
+      <w:pPr>
+        <w:tabs>
+          <w:tab w:val="right" w:pos="10800"/>
+        </w:tabs>
+        <w:rPr>
+          <w:rFonts w:ascii="Arial" w:hAnsi="Arial" w:cs="Arial"/>
+          <w:sz w:val="20"/>
+          <w:szCs w:val="18"/>
+        </w:rPr>
+      </w:pPr>
+      <w:r>
+        <w:rPr>
+          <w:rFonts w:ascii="Arial" w:hAnsi="Arial" w:cs="Arial"/>
+          <w:sz w:val="20"/>
+          <w:szCs w:val="18"/>
+        </w:rPr>
+        <w:t xml:space="preserve">Personal project: designed </w:t>
+      </w:r>
+      <w:r>
+        <w:rPr>
+          <w:rFonts w:ascii="Arial" w:hAnsi="Arial" w:cs="Arial"/>
+          <w:sz w:val="20"/>
+          <w:szCs w:val="18"/>
+        </w:rPr>
+        <w:t xml:space="preserve">3 </w:t>
+      </w:r>
+      <w:r>
+        <w:rPr>
+          <w:rFonts w:ascii="Arial" w:hAnsi="Arial" w:cs="Arial"/>
+          <w:sz w:val="20"/>
+          <w:szCs w:val="18"/>
+        </w:rPr>
+        <w:t>website</w:t>
+      </w:r>
+      <w:r>
+        <w:rPr>
+          <w:rFonts w:ascii="Arial" w:hAnsi="Arial" w:cs="Arial"/>
+          <w:sz w:val="20"/>
+          <w:szCs w:val="18"/>
+        </w:rPr>
+        <w:t>s</w:t>
+      </w:r>
+      <w:r>
+        <w:rPr>
+          <w:rFonts w:ascii="Arial" w:hAnsi="Arial" w:cs="Arial"/>
+          <w:sz w:val="20"/>
+          <w:szCs w:val="18"/>
+        </w:rPr>
+        <w:t xml:space="preserve"> </w:t>
+      </w:r>
+      <w:r>
+        <w:rPr>
+          <w:rFonts w:ascii="Arial" w:hAnsi="Arial" w:cs="Arial"/>
+          <w:sz w:val="20"/>
+          <w:szCs w:val="18"/>
+        </w:rPr>
+        <w:t>to track bids at a silent auction</w:t>
       </w:r>
     </w:p>
     <w:p>
@@ -1926,77 +2107,7 @@
           <w:sz w:val="20"/>
           <w:szCs w:val="18"/>
         </w:rPr>
-        <w:t>Currently in use at Camp Kesem to help new volunteers learn about camp</w:t>
-      </w:r>
-    </w:p>
-    <w:p>
-      <w:pPr>
-        <w:tabs>
-          <w:tab w:val="right" w:pos="10800"/>
-        </w:tabs>
-        <w:rPr>
-          <w:rFonts w:ascii="Arial" w:hAnsi="Arial" w:cs="Arial"/>
-          <w:b/>
-          <w:sz w:val="20"/>
-          <w:szCs w:val="18"/>
-        </w:rPr>
-      </w:pPr>
-      <w:r>
-        <w:rPr>
-          <w:rFonts w:ascii="Arial" w:hAnsi="Arial" w:cs="Arial"/>
-          <w:b/>
-          <w:sz w:val="20"/>
-          <w:szCs w:val="18"/>
-        </w:rPr>
-        <w:t>Client-Side Web Development: Snake</w:t>
-      </w:r>
-      <w:r>
-        <w:rPr>
-          <w:rFonts w:ascii="Arial" w:hAnsi="Arial" w:cs="Arial"/>
-          <w:b/>
-          <w:sz w:val="20"/>
-          <w:szCs w:val="18"/>
-        </w:rPr>
-        <w:tab/>
-        <w:t>M</w:t>
-      </w:r>
-      <w:r>
-        <w:rPr>
-          <w:rFonts w:ascii="Arial" w:hAnsi="Arial" w:cs="Arial"/>
-          <w:b/>
-          <w:sz w:val="20"/>
-          <w:szCs w:val="18"/>
-        </w:rPr>
-        <w:t xml:space="preserve">ay </w:t>
-      </w:r>
-      <w:r>
-        <w:rPr>
-          <w:rFonts w:ascii="Arial" w:hAnsi="Arial" w:cs="Arial"/>
-          <w:b/>
-          <w:sz w:val="20"/>
-          <w:szCs w:val="18"/>
-        </w:rPr>
-        <w:t>2018</w:t>
-      </w:r>
-    </w:p>
-    <w:p>
-      <w:pPr>
-        <w:tabs>
-          <w:tab w:val="right" w:pos="10800"/>
-        </w:tabs>
-        <w:rPr>
-          <w:rFonts w:ascii="Arial" w:hAnsi="Arial" w:cs="Arial"/>
-          <w:sz w:val="20"/>
-          <w:szCs w:val="18"/>
-        </w:rPr>
-      </w:pPr>
-      <w:r>
-        <w:rPr>
-          <w:rFonts w:ascii="Arial" w:hAnsi="Arial" w:cs="Arial"/>
-          <w:sz w:val="20"/>
-          <w:szCs w:val="18"/>
-        </w:rPr>
-        <w:t>Personal project: designed website for snake game</w:t>
+        <w:t>Managed a small server and created a public API to interact with the server</w:t>
       </w:r>
     </w:p>
     <w:p>
@@ -2022,7 +2133,7 @@
           <w:sz w:val="20"/>
           <w:szCs w:val="18"/>
         </w:rPr>
-        <w:t>Use of HTML canvas with JavaScript to design interactive webpage</w:t>
+        <w:t>Used HTML/CSS/JavaScript to create a front end for users and a GUI for volunteers to easily update information</w:t>
       </w:r>
     </w:p>
     <w:p>
@@ -2048,7 +2159,17 @@
           <w:sz w:val="20"/>
           <w:szCs w:val="18"/>
         </w:rPr>
-        <w:t>Learned basic concepts of game design</w:t>
+        <w:t>Will be used at the Make the Magic auction to serve</w:t>
+      </w:r>
+      <w:bookmarkStart w:id="0" w:name="_GoBack"/>
+      <w:bookmarkEnd w:id="0"/>
+      <w:r>
+        <w:rPr>
+          <w:rFonts w:ascii="Arial" w:hAnsi="Arial" w:cs="Arial"/>
+          <w:sz w:val="20"/>
+          <w:szCs w:val="18"/>
+        </w:rPr>
+        <w:t xml:space="preserve"> more than 140 people</w:t>
       </w:r>
     </w:p>
     <w:sectPr>
@@ -5949,7 +6070,7 @@
     </w:rPrDefault>
     <w:pPrDefault/>
   </w:docDefaults>
-  <w:latentStyles w:defLockedState="0" w:defUIPriority="0" w:defSemiHidden="0" w:defUnhideWhenUsed="0" w:defQFormat="0" w:count="376">
+  <w:latentStyles w:defLockedState="0" w:defUIPriority="0" w:defSemiHidden="0" w:defUnhideWhenUsed="0" w:defQFormat="0" w:count="377">
     <w:lsdException w:name="Normal" w:qFormat="1"/>
     <w:lsdException w:name="heading 1" w:qFormat="1"/>
     <w:lsdException w:name="heading 2" w:semiHidden="1" w:unhideWhenUsed="1" w:qFormat="1"/>
@@ -6234,6 +6355,7 @@
     <w:lsdException w:name="Mention" w:semiHidden="1" w:uiPriority="99" w:unhideWhenUsed="1"/>
     <w:lsdException w:name="Smart Hyperlink" w:semiHidden="1" w:uiPriority="99" w:unhideWhenUsed="1"/>
     <w:lsdException w:name="Smart Link" w:semiHidden="1" w:uiPriority="99" w:unhideWhenUsed="1"/>
+    <w:lsdException w:name="Smart Link Error" w:semiHidden="1" w:uiPriority="99" w:unhideWhenUsed="1"/>
   </w:latentStyles>
   <w:style w:type="paragraph" w:default="1" w:styleId="Normal">
     <w:name w:val="Normal"/>
@@ -6402,6 +6524,15 @@
     <w:rPr>
       <w:color w:val="954F72" w:themeColor="followedHyperlink"/>
       <w:u w:val="single"/>
+    </w:rPr>
+  </w:style>
+  <w:style w:type="character" w:styleId="UnresolvedMention">
+    <w:name w:val="Unresolved Mention"/>
+    <w:basedOn w:val="DefaultParagraphFont"/>
+    <w:rsid w:val="00E20D39"/>
+    <w:rPr>
+      <w:color w:val="605E5C"/>
+      <w:shd w:val="clear" w:color="auto" w:fill="E1DFDD"/>
     </w:rPr>
   </w:style>
 </w:styles>
@@ -6673,7 +6804,7 @@
 </file>
 
 <file path=customXml/itemProps1.xml><?xml version="1.0" encoding="utf-8"?>
-<ds:datastoreItem xmlns:ds="http://schemas.openxmlformats.org/officeDocument/2006/customXml" ds:itemID="{CB2DFAAC-1418-48CF-9504-93F15826F2B9}">
+<ds:datastoreItem xmlns:ds="http://schemas.openxmlformats.org/officeDocument/2006/customXml" ds:itemID="{C0D3125A-5F7E-564B-8380-3BE4CC0C5F29}">
   <ds:schemaRefs>
     <ds:schemaRef ds:uri="http://schemas.openxmlformats.org/officeDocument/2006/bibliography"/>
   </ds:schemaRefs>

</xml_diff>

<commit_message>
made changes based on CSE advisor input (thank god for Kim)
</commit_message>
<xml_diff>
--- a/KevinPhamResume.docx
+++ b/KevinPhamResume.docx
@@ -45,7 +45,7 @@
           <w:sz w:val="20"/>
           <w:szCs w:val="20"/>
         </w:rPr>
-        <w:t xml:space="preserve">kevinknpham@hotmail.com | </w:t>
+        <w:t>kevinknpham@</w:t>
       </w:r>
       <w:r>
         <w:rPr>
@@ -53,7 +53,31 @@
           <w:sz w:val="20"/>
           <w:szCs w:val="20"/>
         </w:rPr>
-        <w:t>linkedin.com/in/kevinp7</w:t>
+        <w:t>gmail</w:t>
+      </w:r>
+      <w:r>
+        <w:rPr>
+          <w:rFonts w:ascii="Arial" w:hAnsi="Arial" w:cs="Arial"/>
+          <w:sz w:val="20"/>
+          <w:szCs w:val="20"/>
+        </w:rPr>
+        <w:t>.com</w:t>
+      </w:r>
+      <w:r>
+        <w:rPr>
+          <w:rFonts w:ascii="Arial" w:hAnsi="Arial" w:cs="Arial"/>
+          <w:sz w:val="20"/>
+          <w:szCs w:val="20"/>
+        </w:rPr>
+        <w:t>| (206) 321-6051</w:t>
+      </w:r>
+      <w:r>
+        <w:rPr>
+          <w:rFonts w:ascii="Arial" w:hAnsi="Arial" w:cs="Arial"/>
+          <w:sz w:val="20"/>
+          <w:szCs w:val="20"/>
+        </w:rPr>
+        <w:t xml:space="preserve"> | linkedin.com/in/kevinp7</w:t>
       </w:r>
       <w:hyperlink r:id="rId6" w:history="1"/>
       <w:r>
@@ -62,7 +86,7 @@
           <w:sz w:val="20"/>
           <w:szCs w:val="20"/>
         </w:rPr>
-        <w:t xml:space="preserve"> | </w:t>
+        <w:t xml:space="preserve"> </w:t>
       </w:r>
       <w:r>
         <w:rPr>
@@ -70,31 +94,7 @@
           <w:sz w:val="20"/>
           <w:szCs w:val="20"/>
         </w:rPr>
-        <w:t>(</w:t>
-      </w:r>
-      <w:r>
-        <w:rPr>
-          <w:rFonts w:ascii="Arial" w:hAnsi="Arial" w:cs="Arial"/>
-          <w:sz w:val="20"/>
-          <w:szCs w:val="20"/>
-        </w:rPr>
-        <w:t>206)</w:t>
-      </w:r>
-      <w:r>
-        <w:rPr>
-          <w:rFonts w:ascii="Arial" w:hAnsi="Arial" w:cs="Arial"/>
-          <w:sz w:val="20"/>
-          <w:szCs w:val="20"/>
-        </w:rPr>
-        <w:t xml:space="preserve"> </w:t>
-      </w:r>
-      <w:r>
-        <w:rPr>
-          <w:rFonts w:ascii="Arial" w:hAnsi="Arial" w:cs="Arial"/>
-          <w:sz w:val="20"/>
-          <w:szCs w:val="20"/>
-        </w:rPr>
-        <w:t>321-6051</w:t>
+        <w:t>| kevinknpham.github.io</w:t>
       </w:r>
     </w:p>
     <w:p>
@@ -348,6 +348,102 @@
     </w:p>
     <w:p>
       <w:pPr>
+        <w:tabs>
+          <w:tab w:val="right" w:pos="10800"/>
+        </w:tabs>
+        <w:spacing w:line="280" w:lineRule="exact"/>
+        <w:rPr>
+          <w:rFonts w:ascii="Arial" w:hAnsi="Arial" w:cs="Arial"/>
+          <w:bCs/>
+          <w:sz w:val="20"/>
+          <w:szCs w:val="18"/>
+        </w:rPr>
+      </w:pPr>
+      <w:r>
+        <w:rPr>
+          <w:rFonts w:ascii="Arial" w:hAnsi="Arial" w:cs="Arial"/>
+          <w:b/>
+          <w:bCs/>
+          <w:sz w:val="20"/>
+          <w:szCs w:val="18"/>
+        </w:rPr>
+        <w:t>Technical Skills:</w:t>
+      </w:r>
+      <w:r>
+        <w:rPr>
+          <w:rFonts w:ascii="Arial" w:hAnsi="Arial" w:cs="Arial"/>
+          <w:bCs/>
+          <w:sz w:val="20"/>
+          <w:szCs w:val="18"/>
+        </w:rPr>
+        <w:t xml:space="preserve"> Java</w:t>
+      </w:r>
+      <w:r>
+        <w:rPr>
+          <w:rFonts w:ascii="Arial" w:hAnsi="Arial" w:cs="Arial"/>
+          <w:bCs/>
+          <w:sz w:val="20"/>
+          <w:szCs w:val="18"/>
+        </w:rPr>
+        <w:t xml:space="preserve">, </w:t>
+      </w:r>
+      <w:r>
+        <w:rPr>
+          <w:rFonts w:ascii="Arial" w:hAnsi="Arial" w:cs="Arial"/>
+          <w:bCs/>
+          <w:sz w:val="20"/>
+          <w:szCs w:val="18"/>
+        </w:rPr>
+        <w:t>HTML/CSS, JavaScript/AJAX/</w:t>
+      </w:r>
+      <w:r>
+        <w:rPr>
+          <w:rFonts w:ascii="Arial" w:hAnsi="Arial" w:cs="Arial"/>
+          <w:bCs/>
+          <w:sz w:val="20"/>
+          <w:szCs w:val="18"/>
+        </w:rPr>
+        <w:t>JSON</w:t>
+      </w:r>
+      <w:r>
+        <w:rPr>
+          <w:rFonts w:ascii="Arial" w:hAnsi="Arial" w:cs="Arial"/>
+          <w:bCs/>
+          <w:sz w:val="20"/>
+          <w:szCs w:val="18"/>
+        </w:rPr>
+        <w:t>, React</w:t>
+      </w:r>
+      <w:r>
+        <w:rPr>
+          <w:rFonts w:ascii="Arial" w:hAnsi="Arial" w:cs="Arial"/>
+          <w:bCs/>
+          <w:sz w:val="20"/>
+          <w:szCs w:val="18"/>
+        </w:rPr>
+        <w:t xml:space="preserve">. Minor experience with </w:t>
+      </w:r>
+      <w:r>
+        <w:rPr>
+          <w:rFonts w:ascii="Arial" w:hAnsi="Arial" w:cs="Arial"/>
+          <w:bCs/>
+          <w:sz w:val="20"/>
+          <w:szCs w:val="18"/>
+        </w:rPr>
+        <w:t xml:space="preserve">Python, </w:t>
+      </w:r>
+      <w:r>
+        <w:rPr>
+          <w:rFonts w:ascii="Arial" w:hAnsi="Arial" w:cs="Arial"/>
+          <w:bCs/>
+          <w:sz w:val="20"/>
+          <w:szCs w:val="18"/>
+        </w:rPr>
+        <w:t>PHP, SQL.</w:t>
+      </w:r>
+    </w:p>
+    <w:p>
+      <w:pPr>
         <w:pBdr>
           <w:top w:val="single" w:sz="6" w:space="1" w:color="000000"/>
           <w:bottom w:val="single" w:sz="2" w:space="1" w:color="808080"/>
@@ -375,406 +471,147 @@
           <w:sz w:val="22"/>
           <w:szCs w:val="21"/>
         </w:rPr>
-        <w:t>QUALIFICATIONS</w:t>
+        <w:t>WORK EXPERIENCE</w:t>
       </w:r>
     </w:p>
     <w:p>
       <w:pPr>
-        <w:numPr>
-          <w:ilvl w:val="0"/>
-          <w:numId w:val="5"/>
-        </w:numPr>
-        <w:tabs>
-          <w:tab w:val="clear" w:pos="720"/>
+        <w:tabs>
           <w:tab w:val="right" w:pos="10800"/>
         </w:tabs>
-        <w:spacing w:line="280" w:lineRule="exact"/>
-        <w:ind w:left="180" w:hanging="180"/>
-        <w:rPr>
-          <w:rFonts w:ascii="Arial" w:hAnsi="Arial" w:cs="Arial"/>
-          <w:bCs/>
-          <w:sz w:val="20"/>
-          <w:szCs w:val="18"/>
-        </w:rPr>
-      </w:pPr>
-      <w:r>
-        <w:rPr>
-          <w:rFonts w:ascii="Arial" w:hAnsi="Arial" w:cs="Arial"/>
-          <w:b/>
-          <w:bCs/>
-          <w:sz w:val="20"/>
-          <w:szCs w:val="18"/>
-        </w:rPr>
-        <w:t>Technical Skills:</w:t>
-      </w:r>
-      <w:r>
-        <w:rPr>
-          <w:rFonts w:ascii="Arial" w:hAnsi="Arial" w:cs="Arial"/>
-          <w:bCs/>
-          <w:sz w:val="20"/>
-          <w:szCs w:val="18"/>
-        </w:rPr>
-        <w:t xml:space="preserve"> Java</w:t>
-      </w:r>
-      <w:r>
-        <w:rPr>
-          <w:rFonts w:ascii="Arial" w:hAnsi="Arial" w:cs="Arial"/>
-          <w:bCs/>
-          <w:sz w:val="20"/>
-          <w:szCs w:val="18"/>
-        </w:rPr>
-        <w:t xml:space="preserve">, </w:t>
-      </w:r>
-      <w:r>
-        <w:rPr>
-          <w:rFonts w:ascii="Arial" w:hAnsi="Arial" w:cs="Arial"/>
-          <w:bCs/>
-          <w:sz w:val="20"/>
-          <w:szCs w:val="18"/>
-        </w:rPr>
-        <w:t>HTML/CSS, JavaScript/AJAX/</w:t>
-      </w:r>
-      <w:r>
-        <w:rPr>
-          <w:rFonts w:ascii="Arial" w:hAnsi="Arial" w:cs="Arial"/>
-          <w:bCs/>
-          <w:sz w:val="20"/>
-          <w:szCs w:val="18"/>
-        </w:rPr>
-        <w:t>JSON</w:t>
-      </w:r>
-      <w:r>
-        <w:rPr>
-          <w:rFonts w:ascii="Arial" w:hAnsi="Arial" w:cs="Arial"/>
-          <w:bCs/>
-          <w:sz w:val="20"/>
-          <w:szCs w:val="18"/>
-        </w:rPr>
-        <w:t>. Minor experience with PHP, SQL.</w:t>
+        <w:spacing w:line="312" w:lineRule="auto"/>
+        <w:rPr>
+          <w:rFonts w:ascii="Arial" w:hAnsi="Arial" w:cs="Arial"/>
+          <w:b/>
+          <w:bCs/>
+          <w:sz w:val="20"/>
+          <w:szCs w:val="18"/>
+        </w:rPr>
+      </w:pPr>
+      <w:r>
+        <w:rPr>
+          <w:rFonts w:ascii="Arial" w:hAnsi="Arial" w:cs="Arial"/>
+          <w:b/>
+          <w:bCs/>
+          <w:sz w:val="20"/>
+          <w:szCs w:val="18"/>
+        </w:rPr>
+        <w:t>University of Washington Computer Science and Engineering</w:t>
+      </w:r>
+      <w:r>
+        <w:rPr>
+          <w:rFonts w:ascii="Arial" w:hAnsi="Arial" w:cs="Arial"/>
+          <w:b/>
+          <w:bCs/>
+          <w:sz w:val="20"/>
+          <w:szCs w:val="18"/>
+        </w:rPr>
+        <w:t xml:space="preserve"> | Seattle, WA</w:t>
+      </w:r>
+      <w:r>
+        <w:rPr>
+          <w:rFonts w:ascii="Arial" w:hAnsi="Arial" w:cs="Arial"/>
+          <w:b/>
+          <w:bCs/>
+          <w:sz w:val="20"/>
+          <w:szCs w:val="18"/>
+        </w:rPr>
+        <w:tab/>
+      </w:r>
+      <w:r>
+        <w:rPr>
+          <w:rFonts w:ascii="Arial" w:hAnsi="Arial" w:cs="Arial"/>
+          <w:b/>
+          <w:bCs/>
+          <w:sz w:val="20"/>
+          <w:szCs w:val="18"/>
+        </w:rPr>
+        <w:t>September</w:t>
+      </w:r>
+      <w:r>
+        <w:rPr>
+          <w:rFonts w:ascii="Arial" w:hAnsi="Arial" w:cs="Arial"/>
+          <w:b/>
+          <w:bCs/>
+          <w:sz w:val="20"/>
+          <w:szCs w:val="18"/>
+        </w:rPr>
+        <w:t xml:space="preserve"> 2019</w:t>
+      </w:r>
+      <w:r>
+        <w:rPr>
+          <w:rFonts w:ascii="Arial" w:hAnsi="Arial" w:cs="Arial"/>
+          <w:b/>
+          <w:bCs/>
+          <w:sz w:val="20"/>
+          <w:szCs w:val="18"/>
+        </w:rPr>
+        <w:t xml:space="preserve"> – </w:t>
+      </w:r>
+      <w:r>
+        <w:rPr>
+          <w:rFonts w:ascii="Arial" w:hAnsi="Arial" w:cs="Arial"/>
+          <w:b/>
+          <w:bCs/>
+          <w:sz w:val="20"/>
+          <w:szCs w:val="18"/>
+        </w:rPr>
+        <w:t>Present</w:t>
       </w:r>
     </w:p>
     <w:p>
       <w:pPr>
-        <w:numPr>
-          <w:ilvl w:val="0"/>
-          <w:numId w:val="5"/>
-        </w:numPr>
-        <w:tabs>
-          <w:tab w:val="clear" w:pos="720"/>
+        <w:tabs>
           <w:tab w:val="right" w:pos="10800"/>
         </w:tabs>
-        <w:spacing w:line="280" w:lineRule="exact"/>
-        <w:ind w:left="180" w:hanging="180"/>
-        <w:rPr>
-          <w:rFonts w:ascii="Arial" w:hAnsi="Arial" w:cs="Arial"/>
-          <w:bCs/>
-          <w:sz w:val="20"/>
-          <w:szCs w:val="18"/>
-        </w:rPr>
-      </w:pPr>
-      <w:r>
-        <w:rPr>
-          <w:rFonts w:ascii="Arial" w:hAnsi="Arial" w:cs="Arial"/>
-          <w:b/>
-          <w:bCs/>
-          <w:sz w:val="20"/>
-          <w:szCs w:val="18"/>
-        </w:rPr>
-        <w:t>Communication Skills:</w:t>
-      </w:r>
-      <w:r>
-        <w:rPr>
-          <w:rFonts w:ascii="Arial" w:hAnsi="Arial" w:cs="Arial"/>
-          <w:bCs/>
-          <w:sz w:val="20"/>
-          <w:szCs w:val="18"/>
-        </w:rPr>
-        <w:t xml:space="preserve"> Worked with </w:t>
-      </w:r>
-      <w:r>
-        <w:rPr>
-          <w:rFonts w:ascii="Arial" w:hAnsi="Arial" w:cs="Arial"/>
-          <w:bCs/>
-          <w:sz w:val="20"/>
-          <w:szCs w:val="18"/>
-        </w:rPr>
-        <w:t>peers, instructors, coworkers, and customers</w:t>
-      </w:r>
-      <w:r>
-        <w:rPr>
-          <w:rFonts w:ascii="Arial" w:hAnsi="Arial" w:cs="Arial"/>
-          <w:bCs/>
-          <w:sz w:val="20"/>
-          <w:szCs w:val="18"/>
-        </w:rPr>
-        <w:t xml:space="preserve"> in a professional setting</w:t>
-      </w:r>
-      <w:r>
-        <w:rPr>
-          <w:rFonts w:ascii="Arial" w:hAnsi="Arial" w:cs="Arial"/>
-          <w:bCs/>
-          <w:sz w:val="20"/>
-          <w:szCs w:val="18"/>
-        </w:rPr>
-        <w:t>.  Experience with education and explanations of complex topics in math and computer science.</w:t>
-      </w:r>
-    </w:p>
-    <w:p>
-      <w:pPr>
-        <w:numPr>
-          <w:ilvl w:val="0"/>
-          <w:numId w:val="5"/>
-        </w:numPr>
-        <w:tabs>
-          <w:tab w:val="clear" w:pos="720"/>
-          <w:tab w:val="right" w:pos="10800"/>
-        </w:tabs>
-        <w:spacing w:line="280" w:lineRule="exact"/>
-        <w:ind w:left="180" w:hanging="180"/>
-        <w:rPr>
-          <w:rFonts w:ascii="Arial" w:hAnsi="Arial" w:cs="Arial"/>
-          <w:bCs/>
-          <w:sz w:val="20"/>
-          <w:szCs w:val="18"/>
-        </w:rPr>
-      </w:pPr>
-      <w:r>
-        <w:rPr>
-          <w:rFonts w:ascii="Arial" w:hAnsi="Arial" w:cs="Arial"/>
-          <w:b/>
-          <w:bCs/>
-          <w:sz w:val="20"/>
-          <w:szCs w:val="18"/>
-        </w:rPr>
-        <w:t>Leadership</w:t>
-      </w:r>
-      <w:r>
-        <w:rPr>
-          <w:rFonts w:ascii="Arial" w:hAnsi="Arial" w:cs="Arial"/>
-          <w:b/>
-          <w:bCs/>
-          <w:sz w:val="20"/>
-          <w:szCs w:val="18"/>
-        </w:rPr>
-        <w:t xml:space="preserve"> Ability</w:t>
-      </w:r>
-      <w:r>
-        <w:rPr>
-          <w:rFonts w:ascii="Arial" w:hAnsi="Arial" w:cs="Arial"/>
-          <w:b/>
-          <w:bCs/>
-          <w:sz w:val="20"/>
-          <w:szCs w:val="18"/>
-        </w:rPr>
-        <w:t>:</w:t>
-      </w:r>
-      <w:r>
-        <w:rPr>
-          <w:rFonts w:ascii="Arial" w:hAnsi="Arial" w:cs="Arial"/>
-          <w:bCs/>
-          <w:sz w:val="20"/>
-          <w:szCs w:val="18"/>
-        </w:rPr>
-        <w:t xml:space="preserve"> </w:t>
-      </w:r>
-      <w:r>
-        <w:rPr>
-          <w:rFonts w:ascii="Arial" w:hAnsi="Arial" w:cs="Arial"/>
-          <w:bCs/>
-          <w:sz w:val="20"/>
-          <w:szCs w:val="18"/>
-        </w:rPr>
-        <w:t xml:space="preserve">Managed a team of instructors at the </w:t>
-      </w:r>
-      <w:proofErr w:type="spellStart"/>
-      <w:r>
-        <w:rPr>
-          <w:rFonts w:ascii="Arial" w:hAnsi="Arial" w:cs="Arial"/>
-          <w:bCs/>
-          <w:sz w:val="20"/>
-          <w:szCs w:val="18"/>
-        </w:rPr>
-        <w:t>DawgBytes</w:t>
-      </w:r>
-      <w:proofErr w:type="spellEnd"/>
-      <w:r>
-        <w:rPr>
-          <w:rFonts w:ascii="Arial" w:hAnsi="Arial" w:cs="Arial"/>
-          <w:bCs/>
-          <w:sz w:val="20"/>
-          <w:szCs w:val="18"/>
-        </w:rPr>
-        <w:t xml:space="preserve"> summer program. Organized several events and activities for a non-profit organization, including </w:t>
-      </w:r>
-      <w:r>
-        <w:rPr>
-          <w:rFonts w:ascii="Arial" w:hAnsi="Arial" w:cs="Arial"/>
-          <w:bCs/>
-          <w:sz w:val="20"/>
-          <w:szCs w:val="18"/>
-        </w:rPr>
-        <w:t xml:space="preserve">regular </w:t>
-      </w:r>
-      <w:r>
-        <w:rPr>
-          <w:rFonts w:ascii="Arial" w:hAnsi="Arial" w:cs="Arial"/>
-          <w:bCs/>
-          <w:sz w:val="20"/>
-          <w:szCs w:val="18"/>
-        </w:rPr>
-        <w:t>communication with several student volunteers.</w:t>
-      </w:r>
-    </w:p>
-    <w:p>
-      <w:pPr>
-        <w:pBdr>
-          <w:top w:val="single" w:sz="6" w:space="1" w:color="000000"/>
-          <w:bottom w:val="single" w:sz="2" w:space="1" w:color="808080"/>
-        </w:pBdr>
-        <w:tabs>
-          <w:tab w:val="right" w:pos="10800"/>
-        </w:tabs>
-        <w:spacing w:before="120" w:after="160" w:line="320" w:lineRule="exact"/>
-        <w:jc w:val="center"/>
-        <w:rPr>
-          <w:rFonts w:ascii="Arial" w:hAnsi="Arial" w:cs="Arial"/>
-          <w:b/>
-          <w:spacing w:val="40"/>
-          <w:position w:val="2"/>
-          <w:sz w:val="22"/>
-          <w:szCs w:val="21"/>
-        </w:rPr>
-      </w:pPr>
-      <w:r>
-        <w:rPr>
-          <w:rFonts w:ascii="Arial" w:hAnsi="Arial" w:cs="Arial"/>
-          <w:b/>
-          <w:spacing w:val="40"/>
-          <w:position w:val="2"/>
-          <w:sz w:val="22"/>
-          <w:szCs w:val="21"/>
-        </w:rPr>
-        <w:t>WORK EXPERIENCE</w:t>
-      </w:r>
-    </w:p>
-    <w:p>
-      <w:pPr>
-        <w:tabs>
-          <w:tab w:val="right" w:pos="10800"/>
-        </w:tabs>
-        <w:spacing w:line="280" w:lineRule="exact"/>
-        <w:rPr>
-          <w:rFonts w:ascii="Arial" w:hAnsi="Arial" w:cs="Arial"/>
-          <w:b/>
-          <w:bCs/>
-          <w:sz w:val="20"/>
-          <w:szCs w:val="18"/>
-        </w:rPr>
-      </w:pPr>
-      <w:r>
-        <w:rPr>
-          <w:rFonts w:ascii="Arial" w:hAnsi="Arial" w:cs="Arial"/>
-          <w:b/>
-          <w:bCs/>
-          <w:sz w:val="20"/>
-          <w:szCs w:val="18"/>
-        </w:rPr>
-        <w:t>University of Washington Computer Science and Engineering</w:t>
-      </w:r>
-      <w:r>
-        <w:rPr>
-          <w:rFonts w:ascii="Arial" w:hAnsi="Arial" w:cs="Arial"/>
-          <w:b/>
-          <w:bCs/>
-          <w:sz w:val="20"/>
-          <w:szCs w:val="18"/>
-        </w:rPr>
-        <w:t xml:space="preserve"> | Seattle, WA</w:t>
-      </w:r>
-      <w:r>
-        <w:rPr>
-          <w:rFonts w:ascii="Arial" w:hAnsi="Arial" w:cs="Arial"/>
-          <w:b/>
-          <w:bCs/>
-          <w:sz w:val="20"/>
-          <w:szCs w:val="18"/>
-        </w:rPr>
-        <w:tab/>
-      </w:r>
-      <w:r>
-        <w:rPr>
-          <w:rFonts w:ascii="Arial" w:hAnsi="Arial" w:cs="Arial"/>
-          <w:b/>
-          <w:bCs/>
-          <w:sz w:val="20"/>
-          <w:szCs w:val="18"/>
-        </w:rPr>
-        <w:t>April</w:t>
-      </w:r>
-      <w:r>
-        <w:rPr>
-          <w:rFonts w:ascii="Arial" w:hAnsi="Arial" w:cs="Arial"/>
-          <w:b/>
-          <w:bCs/>
-          <w:sz w:val="20"/>
-          <w:szCs w:val="18"/>
-        </w:rPr>
-        <w:t xml:space="preserve"> 201</w:t>
-      </w:r>
-      <w:r>
-        <w:rPr>
-          <w:rFonts w:ascii="Arial" w:hAnsi="Arial" w:cs="Arial"/>
-          <w:b/>
-          <w:bCs/>
-          <w:sz w:val="20"/>
-          <w:szCs w:val="18"/>
-        </w:rPr>
-        <w:t>9</w:t>
-      </w:r>
-      <w:r>
-        <w:rPr>
-          <w:rFonts w:ascii="Arial" w:hAnsi="Arial" w:cs="Arial"/>
-          <w:b/>
-          <w:bCs/>
-          <w:sz w:val="20"/>
-          <w:szCs w:val="18"/>
-        </w:rPr>
-        <w:t xml:space="preserve"> – </w:t>
-      </w:r>
-      <w:r>
-        <w:rPr>
-          <w:rFonts w:ascii="Arial" w:hAnsi="Arial" w:cs="Arial"/>
-          <w:b/>
-          <w:bCs/>
-          <w:sz w:val="20"/>
-          <w:szCs w:val="18"/>
-        </w:rPr>
-        <w:t>June 2019</w:t>
-      </w:r>
-    </w:p>
-    <w:p>
-      <w:pPr>
-        <w:tabs>
-          <w:tab w:val="right" w:pos="10800"/>
-        </w:tabs>
-        <w:spacing w:line="280" w:lineRule="exact"/>
-        <w:rPr>
-          <w:rFonts w:ascii="Arial" w:hAnsi="Arial" w:cs="Arial"/>
-          <w:b/>
-          <w:bCs/>
-          <w:sz w:val="20"/>
-          <w:szCs w:val="18"/>
-        </w:rPr>
-      </w:pPr>
-      <w:r>
-        <w:rPr>
-          <w:rFonts w:ascii="Arial" w:hAnsi="Arial" w:cs="Arial"/>
-          <w:b/>
-          <w:bCs/>
-          <w:sz w:val="20"/>
-          <w:szCs w:val="18"/>
-        </w:rPr>
-        <w:t>CSE 154 TA – Web Development</w:t>
+        <w:spacing w:line="312" w:lineRule="auto"/>
+        <w:rPr>
+          <w:rFonts w:ascii="Arial" w:hAnsi="Arial" w:cs="Arial"/>
+          <w:b/>
+          <w:bCs/>
+          <w:sz w:val="20"/>
+          <w:szCs w:val="18"/>
+        </w:rPr>
+      </w:pPr>
+      <w:r>
+        <w:rPr>
+          <w:rFonts w:ascii="Arial" w:hAnsi="Arial" w:cs="Arial"/>
+          <w:b/>
+          <w:bCs/>
+          <w:sz w:val="20"/>
+          <w:szCs w:val="18"/>
+        </w:rPr>
+        <w:t xml:space="preserve">CSE </w:t>
+      </w:r>
+      <w:r>
+        <w:rPr>
+          <w:rFonts w:ascii="Arial" w:hAnsi="Arial" w:cs="Arial"/>
+          <w:b/>
+          <w:bCs/>
+          <w:sz w:val="20"/>
+          <w:szCs w:val="18"/>
+        </w:rPr>
+        <w:t>332</w:t>
+      </w:r>
+      <w:r>
+        <w:rPr>
+          <w:rFonts w:ascii="Arial" w:hAnsi="Arial" w:cs="Arial"/>
+          <w:b/>
+          <w:bCs/>
+          <w:sz w:val="20"/>
+          <w:szCs w:val="18"/>
+        </w:rPr>
+        <w:t xml:space="preserve"> TA – </w:t>
+      </w:r>
+      <w:r>
+        <w:rPr>
+          <w:rFonts w:ascii="Arial" w:hAnsi="Arial" w:cs="Arial"/>
+          <w:b/>
+          <w:bCs/>
+          <w:sz w:val="20"/>
+          <w:szCs w:val="18"/>
+        </w:rPr>
+        <w:t>Data Structures and Parallelism</w:t>
       </w:r>
     </w:p>
     <w:p>
@@ -787,7 +624,7 @@
         <w:tabs>
           <w:tab w:val="right" w:pos="10800"/>
         </w:tabs>
-        <w:spacing w:line="280" w:lineRule="exact"/>
+        <w:spacing w:line="312" w:lineRule="auto"/>
         <w:ind w:left="180" w:hanging="180"/>
         <w:rPr>
           <w:rFonts w:ascii="Arial" w:hAnsi="Arial" w:cs="Arial"/>
@@ -804,16 +641,16 @@
           <w:sz w:val="20"/>
           <w:szCs w:val="18"/>
         </w:rPr>
-        <w:t>Taught quiz section twice per week, including creation of educational materials</w:t>
-      </w:r>
-      <w:r>
-        <w:rPr>
-          <w:rFonts w:ascii="Arial" w:hAnsi="Arial" w:cs="Arial"/>
-          <w:bCs/>
-          <w:sz w:val="20"/>
-          <w:szCs w:val="18"/>
-        </w:rPr>
-        <w:t>, through 5 languages and various web development technologies</w:t>
+        <w:t xml:space="preserve">Taught quiz section </w:t>
+      </w:r>
+      <w:r>
+        <w:rPr>
+          <w:rFonts w:ascii="Arial" w:hAnsi="Arial" w:cs="Arial"/>
+          <w:bCs/>
+          <w:sz w:val="20"/>
+          <w:szCs w:val="18"/>
+        </w:rPr>
+        <w:t>each week and held weekly office hours covering complex concepts</w:t>
       </w:r>
     </w:p>
     <w:p>
@@ -826,7 +663,7 @@
         <w:tabs>
           <w:tab w:val="right" w:pos="10800"/>
         </w:tabs>
-        <w:spacing w:line="280" w:lineRule="exact"/>
+        <w:spacing w:line="312" w:lineRule="auto"/>
         <w:ind w:left="180" w:hanging="180"/>
         <w:rPr>
           <w:rFonts w:ascii="Arial" w:hAnsi="Arial" w:cs="Arial"/>
@@ -843,16 +680,7 @@
           <w:sz w:val="20"/>
           <w:szCs w:val="18"/>
         </w:rPr>
-        <w:t>Graded programming assignments and exams</w:t>
-      </w:r>
-      <w:r>
-        <w:rPr>
-          <w:rFonts w:ascii="Arial" w:hAnsi="Arial" w:cs="Arial"/>
-          <w:bCs/>
-          <w:sz w:val="20"/>
-          <w:szCs w:val="18"/>
-        </w:rPr>
-        <w:t xml:space="preserve"> to assess student comprehension of covered topics</w:t>
+        <w:t>Graded programming assignments and exams to assess student comprehension of covered topics</w:t>
       </w:r>
     </w:p>
     <w:p>
@@ -860,46 +688,34 @@
         <w:tabs>
           <w:tab w:val="right" w:pos="10800"/>
         </w:tabs>
-        <w:spacing w:line="280" w:lineRule="exact"/>
-        <w:rPr>
-          <w:rFonts w:ascii="Arial" w:hAnsi="Arial" w:cs="Arial"/>
-          <w:b/>
-          <w:bCs/>
-          <w:sz w:val="20"/>
-          <w:szCs w:val="18"/>
-        </w:rPr>
-      </w:pPr>
-      <w:r>
-        <w:rPr>
-          <w:rFonts w:ascii="Arial" w:hAnsi="Arial" w:cs="Arial"/>
-          <w:b/>
-          <w:bCs/>
-          <w:sz w:val="20"/>
-          <w:szCs w:val="18"/>
-        </w:rPr>
-        <w:t xml:space="preserve">Camp </w:t>
-      </w:r>
-      <w:proofErr w:type="spellStart"/>
-      <w:r>
-        <w:rPr>
-          <w:rFonts w:ascii="Arial" w:hAnsi="Arial" w:cs="Arial"/>
-          <w:b/>
-          <w:bCs/>
-          <w:sz w:val="20"/>
-          <w:szCs w:val="18"/>
-        </w:rPr>
-        <w:t>Kesem</w:t>
-      </w:r>
-      <w:proofErr w:type="spellEnd"/>
-      <w:r>
-        <w:rPr>
-          <w:rFonts w:ascii="Arial" w:hAnsi="Arial" w:cs="Arial"/>
-          <w:b/>
-          <w:bCs/>
-          <w:sz w:val="20"/>
-          <w:szCs w:val="18"/>
-        </w:rPr>
-        <w:t xml:space="preserve"> at University of Washington | Seattle, WA</w:t>
+        <w:spacing w:line="312" w:lineRule="auto"/>
+        <w:rPr>
+          <w:rFonts w:ascii="Arial" w:hAnsi="Arial" w:cs="Arial"/>
+          <w:b/>
+          <w:bCs/>
+          <w:sz w:val="20"/>
+          <w:szCs w:val="18"/>
+        </w:rPr>
+      </w:pPr>
+      <w:r>
+        <w:rPr>
+          <w:rFonts w:ascii="Arial" w:hAnsi="Arial" w:cs="Arial"/>
+          <w:b/>
+          <w:bCs/>
+          <w:sz w:val="20"/>
+          <w:szCs w:val="18"/>
+        </w:rPr>
+        <w:t>University of Washington Computer Science and Engineering</w:t>
+      </w:r>
+      <w:r>
+        <w:rPr>
+          <w:rFonts w:ascii="Arial" w:hAnsi="Arial" w:cs="Arial"/>
+          <w:b/>
+          <w:bCs/>
+          <w:sz w:val="20"/>
+          <w:szCs w:val="18"/>
+        </w:rPr>
+        <w:t xml:space="preserve"> | Seattle, WA</w:t>
       </w:r>
       <w:r>
         <w:rPr>
@@ -910,7 +726,36 @@
           <w:szCs w:val="18"/>
         </w:rPr>
         <w:tab/>
-        <w:t>September 2017 – present</w:t>
+      </w:r>
+      <w:r>
+        <w:rPr>
+          <w:rFonts w:ascii="Arial" w:hAnsi="Arial" w:cs="Arial"/>
+          <w:b/>
+          <w:bCs/>
+          <w:sz w:val="20"/>
+          <w:szCs w:val="18"/>
+        </w:rPr>
+        <w:t>April 2019</w:t>
+      </w:r>
+      <w:r>
+        <w:rPr>
+          <w:rFonts w:ascii="Arial" w:hAnsi="Arial" w:cs="Arial"/>
+          <w:b/>
+          <w:bCs/>
+          <w:sz w:val="20"/>
+          <w:szCs w:val="18"/>
+        </w:rPr>
+        <w:t xml:space="preserve"> – </w:t>
+      </w:r>
+      <w:r>
+        <w:rPr>
+          <w:rFonts w:ascii="Arial" w:hAnsi="Arial" w:cs="Arial"/>
+          <w:b/>
+          <w:bCs/>
+          <w:sz w:val="20"/>
+          <w:szCs w:val="18"/>
+        </w:rPr>
+        <w:t>June 2019</w:t>
       </w:r>
     </w:p>
     <w:p>
@@ -918,24 +763,24 @@
         <w:tabs>
           <w:tab w:val="right" w:pos="10800"/>
         </w:tabs>
-        <w:spacing w:line="280" w:lineRule="exact"/>
-        <w:rPr>
-          <w:rFonts w:ascii="Arial" w:hAnsi="Arial" w:cs="Arial"/>
-          <w:b/>
-          <w:bCs/>
-          <w:sz w:val="20"/>
-          <w:szCs w:val="18"/>
-        </w:rPr>
-      </w:pPr>
-      <w:r>
-        <w:rPr>
-          <w:rFonts w:ascii="Arial" w:hAnsi="Arial" w:cs="Arial"/>
-          <w:b/>
-          <w:bCs/>
-          <w:sz w:val="20"/>
-          <w:szCs w:val="18"/>
-        </w:rPr>
-        <w:t>Volunteer/Operations Coordinator</w:t>
+        <w:spacing w:line="312" w:lineRule="auto"/>
+        <w:rPr>
+          <w:rFonts w:ascii="Arial" w:hAnsi="Arial" w:cs="Arial"/>
+          <w:b/>
+          <w:bCs/>
+          <w:sz w:val="20"/>
+          <w:szCs w:val="18"/>
+        </w:rPr>
+      </w:pPr>
+      <w:r>
+        <w:rPr>
+          <w:rFonts w:ascii="Arial" w:hAnsi="Arial" w:cs="Arial"/>
+          <w:b/>
+          <w:bCs/>
+          <w:sz w:val="20"/>
+          <w:szCs w:val="18"/>
+        </w:rPr>
+        <w:t>CSE 154 TA – Web Development</w:t>
       </w:r>
     </w:p>
     <w:p>
@@ -948,23 +793,24 @@
         <w:tabs>
           <w:tab w:val="right" w:pos="10800"/>
         </w:tabs>
-        <w:spacing w:line="280" w:lineRule="exact"/>
+        <w:spacing w:line="312" w:lineRule="auto"/>
         <w:ind w:left="180" w:hanging="180"/>
         <w:rPr>
           <w:rFonts w:ascii="Arial" w:hAnsi="Arial" w:cs="Arial"/>
-          <w:bCs/>
-          <w:sz w:val="20"/>
-          <w:szCs w:val="18"/>
-        </w:rPr>
-      </w:pPr>
-      <w:r>
-        <w:rPr>
-          <w:rFonts w:ascii="Arial" w:hAnsi="Arial" w:cs="Arial"/>
-          <w:bCs/>
-          <w:sz w:val="20"/>
-          <w:szCs w:val="18"/>
-        </w:rPr>
-        <w:t>Directly served 190 children affected by a parent’s cancer across Washington State</w:t>
+          <w:b/>
+          <w:bCs/>
+          <w:sz w:val="20"/>
+          <w:szCs w:val="18"/>
+        </w:rPr>
+      </w:pPr>
+      <w:r>
+        <w:rPr>
+          <w:rFonts w:ascii="Arial" w:hAnsi="Arial" w:cs="Arial"/>
+          <w:bCs/>
+          <w:sz w:val="20"/>
+          <w:szCs w:val="18"/>
+        </w:rPr>
+        <w:t>Taught quiz section twice per week, including creation of educational materials, through 5 languages and various web development technologies</w:t>
       </w:r>
     </w:p>
     <w:p>
@@ -977,23 +823,107 @@
         <w:tabs>
           <w:tab w:val="right" w:pos="10800"/>
         </w:tabs>
-        <w:spacing w:line="280" w:lineRule="exact"/>
+        <w:spacing w:line="312" w:lineRule="auto"/>
         <w:ind w:left="180" w:hanging="180"/>
         <w:rPr>
           <w:rFonts w:ascii="Arial" w:hAnsi="Arial" w:cs="Arial"/>
-          <w:bCs/>
-          <w:sz w:val="20"/>
-          <w:szCs w:val="18"/>
-        </w:rPr>
-      </w:pPr>
-      <w:r>
-        <w:rPr>
-          <w:rFonts w:ascii="Arial" w:hAnsi="Arial" w:cs="Arial"/>
-          <w:bCs/>
-          <w:sz w:val="20"/>
-          <w:szCs w:val="18"/>
-        </w:rPr>
-        <w:t>Regular solicitation and communication with local businesses and vendors</w:t>
+          <w:b/>
+          <w:bCs/>
+          <w:sz w:val="20"/>
+          <w:szCs w:val="18"/>
+        </w:rPr>
+      </w:pPr>
+      <w:r>
+        <w:rPr>
+          <w:rFonts w:ascii="Arial" w:hAnsi="Arial" w:cs="Arial"/>
+          <w:bCs/>
+          <w:sz w:val="20"/>
+          <w:szCs w:val="18"/>
+        </w:rPr>
+        <w:t>Graded programming assignments and exams to assess student comprehension of covered topics</w:t>
+      </w:r>
+    </w:p>
+    <w:p>
+      <w:pPr>
+        <w:tabs>
+          <w:tab w:val="right" w:pos="10800"/>
+        </w:tabs>
+        <w:spacing w:line="312" w:lineRule="auto"/>
+        <w:rPr>
+          <w:rFonts w:ascii="Arial" w:hAnsi="Arial" w:cs="Arial"/>
+          <w:b/>
+          <w:bCs/>
+          <w:sz w:val="20"/>
+          <w:szCs w:val="18"/>
+        </w:rPr>
+      </w:pPr>
+      <w:r>
+        <w:rPr>
+          <w:rFonts w:ascii="Arial" w:hAnsi="Arial" w:cs="Arial"/>
+          <w:b/>
+          <w:bCs/>
+          <w:sz w:val="20"/>
+          <w:szCs w:val="18"/>
+        </w:rPr>
+        <w:t xml:space="preserve">Camp </w:t>
+      </w:r>
+      <w:proofErr w:type="spellStart"/>
+      <w:r>
+        <w:rPr>
+          <w:rFonts w:ascii="Arial" w:hAnsi="Arial" w:cs="Arial"/>
+          <w:b/>
+          <w:bCs/>
+          <w:sz w:val="20"/>
+          <w:szCs w:val="18"/>
+        </w:rPr>
+        <w:t>Kesem</w:t>
+      </w:r>
+      <w:proofErr w:type="spellEnd"/>
+      <w:r>
+        <w:rPr>
+          <w:rFonts w:ascii="Arial" w:hAnsi="Arial" w:cs="Arial"/>
+          <w:b/>
+          <w:bCs/>
+          <w:sz w:val="20"/>
+          <w:szCs w:val="18"/>
+        </w:rPr>
+        <w:t xml:space="preserve"> at University of Washington | Seattle, WA</w:t>
+      </w:r>
+      <w:r>
+        <w:rPr>
+          <w:rFonts w:ascii="Arial" w:hAnsi="Arial" w:cs="Arial"/>
+          <w:b/>
+          <w:bCs/>
+          <w:sz w:val="20"/>
+          <w:szCs w:val="18"/>
+        </w:rPr>
+        <w:tab/>
+        <w:t>September 2017 – present</w:t>
+      </w:r>
+    </w:p>
+    <w:p>
+      <w:pPr>
+        <w:tabs>
+          <w:tab w:val="right" w:pos="10800"/>
+        </w:tabs>
+        <w:spacing w:line="312" w:lineRule="auto"/>
+        <w:rPr>
+          <w:rFonts w:ascii="Arial" w:hAnsi="Arial" w:cs="Arial"/>
+          <w:b/>
+          <w:bCs/>
+          <w:sz w:val="20"/>
+          <w:szCs w:val="18"/>
+        </w:rPr>
+      </w:pPr>
+      <w:r>
+        <w:rPr>
+          <w:rFonts w:ascii="Arial" w:hAnsi="Arial" w:cs="Arial"/>
+          <w:b/>
+          <w:bCs/>
+          <w:sz w:val="20"/>
+          <w:szCs w:val="18"/>
+        </w:rPr>
+        <w:t>Volunteer/Operations Coordinator</w:t>
       </w:r>
     </w:p>
     <w:p>
@@ -1006,7 +936,7 @@
         <w:tabs>
           <w:tab w:val="right" w:pos="10800"/>
         </w:tabs>
-        <w:spacing w:line="280" w:lineRule="exact"/>
+        <w:spacing w:line="312" w:lineRule="auto"/>
         <w:ind w:left="180" w:hanging="180"/>
         <w:rPr>
           <w:rFonts w:ascii="Arial" w:hAnsi="Arial" w:cs="Arial"/>
@@ -1022,7 +952,7 @@
           <w:sz w:val="20"/>
           <w:szCs w:val="18"/>
         </w:rPr>
-        <w:t>Organized and tracked chapter materials and inventory for summer camp programming</w:t>
+        <w:t>Directly served 190 children affected by a parent’s cancer across Washington State</w:t>
       </w:r>
     </w:p>
     <w:p>
@@ -1035,7 +965,7 @@
         <w:tabs>
           <w:tab w:val="right" w:pos="10800"/>
         </w:tabs>
-        <w:spacing w:line="280" w:lineRule="exact"/>
+        <w:spacing w:line="312" w:lineRule="auto"/>
         <w:ind w:left="180" w:hanging="180"/>
         <w:rPr>
           <w:rFonts w:ascii="Arial" w:hAnsi="Arial" w:cs="Arial"/>
@@ -1044,163 +974,14 @@
           <w:szCs w:val="18"/>
         </w:rPr>
       </w:pPr>
-      <w:proofErr w:type="gramStart"/>
-      <w:r>
-        <w:rPr>
-          <w:rFonts w:ascii="Arial" w:hAnsi="Arial" w:cs="Arial"/>
-          <w:bCs/>
-          <w:sz w:val="20"/>
-          <w:szCs w:val="18"/>
-        </w:rPr>
-        <w:t>Personally</w:t>
-      </w:r>
-      <w:proofErr w:type="gramEnd"/>
-      <w:r>
-        <w:rPr>
-          <w:rFonts w:ascii="Arial" w:hAnsi="Arial" w:cs="Arial"/>
-          <w:bCs/>
-          <w:sz w:val="20"/>
-          <w:szCs w:val="18"/>
-        </w:rPr>
-        <w:t xml:space="preserve"> raised over $1</w:t>
-      </w:r>
-      <w:r>
-        <w:rPr>
-          <w:rFonts w:ascii="Arial" w:hAnsi="Arial" w:cs="Arial"/>
-          <w:bCs/>
-          <w:sz w:val="20"/>
-          <w:szCs w:val="18"/>
-        </w:rPr>
-        <w:t>7</w:t>
-      </w:r>
-      <w:r>
-        <w:rPr>
-          <w:rFonts w:ascii="Arial" w:hAnsi="Arial" w:cs="Arial"/>
-          <w:bCs/>
-          <w:sz w:val="20"/>
-          <w:szCs w:val="18"/>
-        </w:rPr>
-        <w:t>00 in support of organization</w:t>
-      </w:r>
-    </w:p>
-    <w:p>
-      <w:pPr>
-        <w:tabs>
-          <w:tab w:val="right" w:pos="10800"/>
-        </w:tabs>
-        <w:spacing w:line="280" w:lineRule="exact"/>
-        <w:rPr>
-          <w:rFonts w:ascii="Arial" w:hAnsi="Arial" w:cs="Arial"/>
-          <w:b/>
-          <w:bCs/>
-          <w:sz w:val="20"/>
-          <w:szCs w:val="18"/>
-        </w:rPr>
-      </w:pPr>
-      <w:r>
-        <w:rPr>
-          <w:rFonts w:ascii="Arial" w:hAnsi="Arial" w:cs="Arial"/>
-          <w:b/>
-          <w:bCs/>
-          <w:sz w:val="20"/>
-          <w:szCs w:val="18"/>
-        </w:rPr>
-        <w:t>University of Washington Department of Mathematics</w:t>
-      </w:r>
-      <w:r>
-        <w:rPr>
-          <w:rFonts w:ascii="Arial" w:hAnsi="Arial" w:cs="Arial"/>
-          <w:b/>
-          <w:bCs/>
-          <w:sz w:val="20"/>
-          <w:szCs w:val="18"/>
-        </w:rPr>
-        <w:t xml:space="preserve"> | Seattle, WA</w:t>
-      </w:r>
-      <w:r>
-        <w:rPr>
-          <w:rFonts w:ascii="Arial" w:hAnsi="Arial" w:cs="Arial"/>
-          <w:b/>
-          <w:bCs/>
-          <w:sz w:val="20"/>
-          <w:szCs w:val="18"/>
-        </w:rPr>
-        <w:tab/>
-      </w:r>
-      <w:r>
-        <w:rPr>
-          <w:rFonts w:ascii="Arial" w:hAnsi="Arial" w:cs="Arial"/>
-          <w:b/>
-          <w:bCs/>
-          <w:sz w:val="20"/>
-          <w:szCs w:val="18"/>
-        </w:rPr>
-        <w:t>April</w:t>
-      </w:r>
-      <w:r>
-        <w:rPr>
-          <w:rFonts w:ascii="Arial" w:hAnsi="Arial" w:cs="Arial"/>
-          <w:b/>
-          <w:bCs/>
-          <w:sz w:val="20"/>
-          <w:szCs w:val="18"/>
-        </w:rPr>
-        <w:t xml:space="preserve"> 201</w:t>
-      </w:r>
-      <w:r>
-        <w:rPr>
-          <w:rFonts w:ascii="Arial" w:hAnsi="Arial" w:cs="Arial"/>
-          <w:b/>
-          <w:bCs/>
-          <w:sz w:val="20"/>
-          <w:szCs w:val="18"/>
-        </w:rPr>
-        <w:t>8</w:t>
-      </w:r>
-      <w:r>
-        <w:rPr>
-          <w:rFonts w:ascii="Arial" w:hAnsi="Arial" w:cs="Arial"/>
-          <w:b/>
-          <w:bCs/>
-          <w:sz w:val="20"/>
-          <w:szCs w:val="18"/>
-        </w:rPr>
-        <w:t xml:space="preserve"> – </w:t>
-      </w:r>
-      <w:r>
-        <w:rPr>
-          <w:rFonts w:ascii="Arial" w:hAnsi="Arial" w:cs="Arial"/>
-          <w:b/>
-          <w:bCs/>
-          <w:sz w:val="20"/>
-          <w:szCs w:val="18"/>
-        </w:rPr>
-        <w:t>March 2019</w:t>
-      </w:r>
-    </w:p>
-    <w:p>
-      <w:pPr>
-        <w:tabs>
-          <w:tab w:val="right" w:pos="10800"/>
-        </w:tabs>
-        <w:spacing w:line="280" w:lineRule="exact"/>
-        <w:rPr>
-          <w:rFonts w:ascii="Arial" w:hAnsi="Arial" w:cs="Arial"/>
-          <w:b/>
-          <w:bCs/>
-          <w:sz w:val="20"/>
-          <w:szCs w:val="18"/>
-        </w:rPr>
-      </w:pPr>
-      <w:r>
-        <w:rPr>
-          <w:rFonts w:ascii="Arial" w:hAnsi="Arial" w:cs="Arial"/>
-          <w:b/>
-          <w:bCs/>
-          <w:sz w:val="20"/>
-          <w:szCs w:val="18"/>
-        </w:rPr>
-        <w:t>Math Tutor</w:t>
+      <w:r>
+        <w:rPr>
+          <w:rFonts w:ascii="Arial" w:hAnsi="Arial" w:cs="Arial"/>
+          <w:bCs/>
+          <w:sz w:val="20"/>
+          <w:szCs w:val="18"/>
+        </w:rPr>
+        <w:t>Regular solicitation and communication with local businesses and vendors</w:t>
       </w:r>
     </w:p>
     <w:p>
@@ -1213,7 +994,7 @@
         <w:tabs>
           <w:tab w:val="right" w:pos="10800"/>
         </w:tabs>
-        <w:spacing w:line="280" w:lineRule="exact"/>
+        <w:spacing w:line="312" w:lineRule="auto"/>
         <w:ind w:left="180" w:hanging="180"/>
         <w:rPr>
           <w:rFonts w:ascii="Arial" w:hAnsi="Arial" w:cs="Arial"/>
@@ -1229,34 +1010,7 @@
           <w:sz w:val="20"/>
           <w:szCs w:val="18"/>
         </w:rPr>
-        <w:t>Tutor</w:t>
-      </w:r>
-      <w:r>
-        <w:rPr>
-          <w:rFonts w:ascii="Arial" w:hAnsi="Arial" w:cs="Arial"/>
-          <w:bCs/>
-          <w:sz w:val="20"/>
-          <w:szCs w:val="18"/>
-        </w:rPr>
-        <w:t>ed</w:t>
-      </w:r>
-      <w:r>
-        <w:rPr>
-          <w:rFonts w:ascii="Arial" w:hAnsi="Arial" w:cs="Arial"/>
-          <w:bCs/>
-          <w:sz w:val="20"/>
-          <w:szCs w:val="18"/>
-        </w:rPr>
-        <w:t xml:space="preserve"> approximately 50 students per week through</w:t>
-      </w:r>
-      <w:r>
-        <w:rPr>
-          <w:rFonts w:ascii="Arial" w:hAnsi="Arial" w:cs="Arial"/>
-          <w:bCs/>
-          <w:sz w:val="20"/>
-          <w:szCs w:val="18"/>
-        </w:rPr>
-        <w:t xml:space="preserve"> introductory calculus</w:t>
+        <w:t>Organized and tracked chapter materials and inventory for summer camp programming</w:t>
       </w:r>
     </w:p>
     <w:p>
@@ -1269,7 +1023,7 @@
         <w:tabs>
           <w:tab w:val="right" w:pos="10800"/>
         </w:tabs>
-        <w:spacing w:line="280" w:lineRule="exact"/>
+        <w:spacing w:line="312" w:lineRule="auto"/>
         <w:ind w:left="180" w:hanging="180"/>
         <w:rPr>
           <w:rFonts w:ascii="Arial" w:hAnsi="Arial" w:cs="Arial"/>
@@ -1278,15 +1032,6 @@
           <w:szCs w:val="18"/>
         </w:rPr>
       </w:pPr>
-      <w:r>
-        <w:rPr>
-          <w:rFonts w:ascii="Arial" w:hAnsi="Arial" w:cs="Arial"/>
-          <w:bCs/>
-          <w:sz w:val="20"/>
-          <w:szCs w:val="18"/>
-        </w:rPr>
-        <w:t xml:space="preserve">Taught </w:t>
-      </w:r>
       <w:proofErr w:type="gramStart"/>
       <w:r>
         <w:rPr>
@@ -1295,7 +1040,7 @@
           <w:sz w:val="20"/>
           <w:szCs w:val="18"/>
         </w:rPr>
-        <w:t>students</w:t>
+        <w:t>Personally</w:t>
       </w:r>
       <w:proofErr w:type="gramEnd"/>
       <w:r>
@@ -1305,7 +1050,25 @@
           <w:sz w:val="20"/>
           <w:szCs w:val="18"/>
         </w:rPr>
-        <w:t xml:space="preserve"> problem solving abilities to prepare for future problems and exams</w:t>
+        <w:t xml:space="preserve"> raised over $1</w:t>
+      </w:r>
+      <w:r>
+        <w:rPr>
+          <w:rFonts w:ascii="Arial" w:hAnsi="Arial" w:cs="Arial"/>
+          <w:bCs/>
+          <w:sz w:val="20"/>
+          <w:szCs w:val="18"/>
+        </w:rPr>
+        <w:t>7</w:t>
+      </w:r>
+      <w:r>
+        <w:rPr>
+          <w:rFonts w:ascii="Arial" w:hAnsi="Arial" w:cs="Arial"/>
+          <w:bCs/>
+          <w:sz w:val="20"/>
+          <w:szCs w:val="18"/>
+        </w:rPr>
+        <w:t>00 in support of organization</w:t>
       </w:r>
     </w:p>
     <w:p>
@@ -1313,7 +1076,7 @@
         <w:tabs>
           <w:tab w:val="right" w:pos="10800"/>
         </w:tabs>
-        <w:spacing w:line="280" w:lineRule="exact"/>
+        <w:spacing w:line="312" w:lineRule="auto"/>
         <w:rPr>
           <w:rFonts w:ascii="Arial" w:hAnsi="Arial" w:cs="Arial"/>
           <w:b/>
@@ -1408,7 +1171,7 @@
         <w:tabs>
           <w:tab w:val="right" w:pos="10800"/>
         </w:tabs>
-        <w:spacing w:line="280" w:lineRule="exact"/>
+        <w:spacing w:line="312" w:lineRule="auto"/>
         <w:rPr>
           <w:rFonts w:ascii="Arial" w:hAnsi="Arial" w:cs="Arial"/>
           <w:b/>
@@ -1438,7 +1201,7 @@
         <w:tabs>
           <w:tab w:val="right" w:pos="10800"/>
         </w:tabs>
-        <w:spacing w:line="280" w:lineRule="exact"/>
+        <w:spacing w:line="312" w:lineRule="auto"/>
         <w:ind w:left="180" w:hanging="180"/>
         <w:rPr>
           <w:rFonts w:ascii="Arial" w:hAnsi="Arial" w:cs="Arial"/>
@@ -1532,7 +1295,7 @@
         <w:tabs>
           <w:tab w:val="right" w:pos="10800"/>
         </w:tabs>
-        <w:spacing w:line="280" w:lineRule="exact"/>
+        <w:spacing w:line="312" w:lineRule="auto"/>
         <w:ind w:left="180" w:hanging="180"/>
         <w:rPr>
           <w:rFonts w:ascii="Arial" w:hAnsi="Arial" w:cs="Arial"/>
@@ -1570,7 +1333,7 @@
         <w:tabs>
           <w:tab w:val="right" w:pos="10800"/>
         </w:tabs>
-        <w:spacing w:line="280" w:lineRule="exact"/>
+        <w:spacing w:line="312" w:lineRule="auto"/>
         <w:ind w:left="180" w:hanging="180"/>
         <w:rPr>
           <w:rFonts w:ascii="Arial" w:hAnsi="Arial" w:cs="Arial"/>
@@ -1599,7 +1362,7 @@
         <w:tabs>
           <w:tab w:val="right" w:pos="10800"/>
         </w:tabs>
-        <w:spacing w:line="280" w:lineRule="exact"/>
+        <w:spacing w:line="312" w:lineRule="auto"/>
         <w:ind w:left="180" w:hanging="180"/>
         <w:rPr>
           <w:rFonts w:ascii="Arial" w:hAnsi="Arial" w:cs="Arial"/>
@@ -1682,6 +1445,7 @@
         <w:tabs>
           <w:tab w:val="right" w:pos="10800"/>
         </w:tabs>
+        <w:spacing w:line="300" w:lineRule="auto"/>
         <w:rPr>
           <w:rFonts w:ascii="Arial" w:hAnsi="Arial" w:cs="Arial"/>
           <w:b/>
@@ -1767,6 +1531,7 @@
         <w:tabs>
           <w:tab w:val="right" w:pos="10800"/>
         </w:tabs>
+        <w:spacing w:line="300" w:lineRule="auto"/>
         <w:rPr>
           <w:rFonts w:ascii="Arial" w:hAnsi="Arial" w:cs="Arial"/>
           <w:sz w:val="20"/>
@@ -1792,6 +1557,7 @@
         <w:tabs>
           <w:tab w:val="right" w:pos="10800"/>
         </w:tabs>
+        <w:spacing w:line="300" w:lineRule="auto"/>
         <w:ind w:left="180" w:hanging="180"/>
         <w:rPr>
           <w:rFonts w:ascii="Arial" w:hAnsi="Arial" w:cs="Arial"/>
@@ -1829,7 +1595,17 @@
           <w:sz w:val="20"/>
           <w:szCs w:val="18"/>
         </w:rPr>
-        <w:t>accessible</w:t>
+        <w:t>a</w:t>
+      </w:r>
+      <w:bookmarkStart w:id="0" w:name="_GoBack"/>
+      <w:bookmarkEnd w:id="0"/>
+      <w:r>
+        <w:rPr>
+          <w:rFonts w:ascii="Arial" w:hAnsi="Arial" w:cs="Arial"/>
+          <w:sz w:val="20"/>
+          <w:szCs w:val="18"/>
+        </w:rPr>
+        <w:t>ccessible</w:t>
       </w:r>
       <w:r>
         <w:rPr>
@@ -1882,6 +1658,7 @@
         <w:tabs>
           <w:tab w:val="right" w:pos="10800"/>
         </w:tabs>
+        <w:spacing w:line="300" w:lineRule="auto"/>
         <w:ind w:left="180" w:hanging="180"/>
         <w:rPr>
           <w:rFonts w:ascii="Arial" w:hAnsi="Arial" w:cs="Arial"/>
@@ -1953,6 +1730,7 @@
         <w:tabs>
           <w:tab w:val="right" w:pos="10800"/>
         </w:tabs>
+        <w:spacing w:line="300" w:lineRule="auto"/>
         <w:rPr>
           <w:rFonts w:ascii="Arial" w:hAnsi="Arial" w:cs="Arial"/>
           <w:b/>
@@ -2029,6 +1807,7 @@
         <w:tabs>
           <w:tab w:val="right" w:pos="10800"/>
         </w:tabs>
+        <w:spacing w:line="300" w:lineRule="auto"/>
         <w:rPr>
           <w:rFonts w:ascii="Arial" w:hAnsi="Arial" w:cs="Arial"/>
           <w:sz w:val="20"/>
@@ -2094,6 +1873,7 @@
         <w:tabs>
           <w:tab w:val="right" w:pos="10800"/>
         </w:tabs>
+        <w:spacing w:line="300" w:lineRule="auto"/>
         <w:ind w:left="180" w:hanging="180"/>
         <w:rPr>
           <w:rFonts w:ascii="Arial" w:hAnsi="Arial" w:cs="Arial"/>
@@ -2120,6 +1900,7 @@
         <w:tabs>
           <w:tab w:val="right" w:pos="10800"/>
         </w:tabs>
+        <w:spacing w:line="300" w:lineRule="auto"/>
         <w:ind w:left="180" w:hanging="180"/>
         <w:rPr>
           <w:rFonts w:ascii="Arial" w:hAnsi="Arial" w:cs="Arial"/>
@@ -2146,6 +1927,7 @@
         <w:tabs>
           <w:tab w:val="right" w:pos="10800"/>
         </w:tabs>
+        <w:spacing w:line="300" w:lineRule="auto"/>
         <w:ind w:left="180" w:hanging="180"/>
         <w:rPr>
           <w:rFonts w:ascii="Arial" w:hAnsi="Arial" w:cs="Arial"/>
@@ -2159,17 +1941,7 @@
           <w:sz w:val="20"/>
           <w:szCs w:val="18"/>
         </w:rPr>
-        <w:t>Will be used at the Make the Magic auction to serve</w:t>
-      </w:r>
-      <w:bookmarkStart w:id="0" w:name="_GoBack"/>
-      <w:bookmarkEnd w:id="0"/>
-      <w:r>
-        <w:rPr>
-          <w:rFonts w:ascii="Arial" w:hAnsi="Arial" w:cs="Arial"/>
-          <w:sz w:val="20"/>
-          <w:szCs w:val="18"/>
-        </w:rPr>
-        <w:t xml:space="preserve"> more than 140 people</w:t>
+        <w:t>Will be used at the Make the Magic auction to serve more than 140 people</w:t>
       </w:r>
     </w:p>
     <w:sectPr>
@@ -6804,7 +6576,7 @@
 </file>
 
 <file path=customXml/itemProps1.xml><?xml version="1.0" encoding="utf-8"?>
-<ds:datastoreItem xmlns:ds="http://schemas.openxmlformats.org/officeDocument/2006/customXml" ds:itemID="{C0D3125A-5F7E-564B-8380-3BE4CC0C5F29}">
+<ds:datastoreItem xmlns:ds="http://schemas.openxmlformats.org/officeDocument/2006/customXml" ds:itemID="{76B6D97B-D731-AB4C-9879-1D1CD6345550}">
   <ds:schemaRefs>
     <ds:schemaRef ds:uri="http://schemas.openxmlformats.org/officeDocument/2006/bibliography"/>
   </ds:schemaRefs>

</xml_diff>

<commit_message>
slight changes for clarity
</commit_message>
<xml_diff>
--- a/KevinPhamResume.docx
+++ b/KevinPhamResume.docx
@@ -69,17 +69,7 @@
           <w:sz w:val="20"/>
           <w:szCs w:val="20"/>
         </w:rPr>
-        <w:t xml:space="preserve"> | </w:t>
-      </w:r>
-      <w:bookmarkStart w:id="0" w:name="_GoBack"/>
-      <w:bookmarkEnd w:id="0"/>
-      <w:r>
-        <w:rPr>
-          <w:rFonts w:ascii="Arial" w:hAnsi="Arial" w:cs="Arial"/>
-          <w:sz w:val="20"/>
-          <w:szCs w:val="20"/>
-        </w:rPr>
-        <w:t>linkedin.com/in/kevinp7</w:t>
+        <w:t xml:space="preserve"> | linkedin.com/in/kevinp7</w:t>
       </w:r>
       <w:hyperlink r:id="rId6" w:history="1"/>
       <w:r>
@@ -995,7 +985,7 @@
           <w:sz w:val="20"/>
           <w:szCs w:val="18"/>
         </w:rPr>
-        <w:t>Volunteer/Operations Coordinator</w:t>
+        <w:t>Operations Coordinator</w:t>
       </w:r>
     </w:p>
     <w:p>
@@ -1816,7 +1806,27 @@
           <w:sz w:val="20"/>
           <w:szCs w:val="18"/>
         </w:rPr>
-        <w:t>MTM Tracker</w:t>
+        <w:t>MTM</w:t>
+      </w:r>
+      <w:r>
+        <w:rPr>
+          <w:rFonts w:ascii="Arial" w:hAnsi="Arial" w:cs="Arial"/>
+          <w:b/>
+          <w:sz w:val="20"/>
+          <w:szCs w:val="18"/>
+        </w:rPr>
+        <w:t xml:space="preserve"> Silent Auction</w:t>
+      </w:r>
+      <w:bookmarkStart w:id="0" w:name="_GoBack"/>
+      <w:bookmarkEnd w:id="0"/>
+      <w:r>
+        <w:rPr>
+          <w:rFonts w:ascii="Arial" w:hAnsi="Arial" w:cs="Arial"/>
+          <w:b/>
+          <w:sz w:val="20"/>
+          <w:szCs w:val="18"/>
+        </w:rPr>
+        <w:t xml:space="preserve"> Tracker</w:t>
       </w:r>
       <w:r>
         <w:rPr>
@@ -5904,7 +5914,7 @@
     </w:rPrDefault>
     <w:pPrDefault/>
   </w:docDefaults>
-  <w:latentStyles w:defLockedState="0" w:defUIPriority="0" w:defSemiHidden="0" w:defUnhideWhenUsed="0" w:defQFormat="0" w:count="377">
+  <w:latentStyles w:defLockedState="0" w:defUIPriority="0" w:defSemiHidden="0" w:defUnhideWhenUsed="0" w:defQFormat="0" w:count="376">
     <w:lsdException w:name="Normal" w:qFormat="1"/>
     <w:lsdException w:name="heading 1" w:qFormat="1"/>
     <w:lsdException w:name="heading 2" w:semiHidden="1" w:unhideWhenUsed="1" w:qFormat="1"/>
@@ -6189,7 +6199,6 @@
     <w:lsdException w:name="Mention" w:semiHidden="1" w:uiPriority="99" w:unhideWhenUsed="1"/>
     <w:lsdException w:name="Smart Hyperlink" w:semiHidden="1" w:uiPriority="99" w:unhideWhenUsed="1"/>
     <w:lsdException w:name="Smart Link" w:semiHidden="1" w:uiPriority="99" w:unhideWhenUsed="1"/>
-    <w:lsdException w:name="Smart Link Error" w:semiHidden="1" w:uiPriority="99" w:unhideWhenUsed="1"/>
   </w:latentStyles>
   <w:style w:type="paragraph" w:default="1" w:styleId="Normal">
     <w:name w:val="Normal"/>
@@ -6638,7 +6647,7 @@
 </file>
 
 <file path=customXml/itemProps1.xml><?xml version="1.0" encoding="utf-8"?>
-<ds:datastoreItem xmlns:ds="http://schemas.openxmlformats.org/officeDocument/2006/customXml" ds:itemID="{83CF1C69-19FE-1343-BD3C-392113325DE7}">
+<ds:datastoreItem xmlns:ds="http://schemas.openxmlformats.org/officeDocument/2006/customXml" ds:itemID="{E4896859-86FB-CB44-8233-D100683DA7DE}">
   <ds:schemaRefs>
     <ds:schemaRef ds:uri="http://schemas.openxmlformats.org/officeDocument/2006/bibliography"/>
   </ds:schemaRefs>

</xml_diff>

<commit_message>
June 13 2020 update for BS/MS App and empty amazon internship entry
</commit_message>
<xml_diff>
--- a/KevinPhamResume.docx
+++ b/KevinPhamResume.docx
@@ -1,6 +1,6 @@
 
 <file path=word/document.xml><?xml version="1.0" encoding="utf-8"?>
-<w:document xmlns:wpc="http://schemas.microsoft.com/office/word/2010/wordprocessingCanvas" xmlns:cx="http://schemas.microsoft.com/office/drawing/2014/chartex" xmlns:cx1="http://schemas.microsoft.com/office/drawing/2015/9/8/chartex" xmlns:cx2="http://schemas.microsoft.com/office/drawing/2015/10/21/chartex" xmlns:cx3="http://schemas.microsoft.com/office/drawing/2016/5/9/chartex" xmlns:cx4="http://schemas.microsoft.com/office/drawing/2016/5/10/chartex" xmlns:cx5="http://schemas.microsoft.com/office/drawing/2016/5/11/chartex" xmlns:cx6="http://schemas.microsoft.com/office/drawing/2016/5/12/chartex" xmlns:cx7="http://schemas.microsoft.com/office/drawing/2016/5/13/chartex" xmlns:cx8="http://schemas.microsoft.com/office/drawing/2016/5/14/chartex" xmlns:mc="http://schemas.openxmlformats.org/markup-compatibility/2006" xmlns:aink="http://schemas.microsoft.com/office/drawing/2016/ink" xmlns:am3d="http://schemas.microsoft.com/office/drawing/2017/model3d" xmlns:o="urn:schemas-microsoft-com:office:office" xmlns:r="http://schemas.openxmlformats.org/officeDocument/2006/relationships" xmlns:m="http://schemas.openxmlformats.org/officeDocument/2006/math" xmlns:v="urn:schemas-microsoft-com:vml" xmlns:wp14="http://schemas.microsoft.com/office/word/2010/wordprocessingDrawing" xmlns:wp="http://schemas.openxmlformats.org/drawingml/2006/wordprocessingDrawing" xmlns:w10="urn:schemas-microsoft-com:office:word" xmlns:w="http://schemas.openxmlformats.org/wordprocessingml/2006/main" xmlns:w14="http://schemas.microsoft.com/office/word/2010/wordml" xmlns:w15="http://schemas.microsoft.com/office/word/2012/wordml" xmlns:w16cid="http://schemas.microsoft.com/office/word/2016/wordml/cid" xmlns:w16se="http://schemas.microsoft.com/office/word/2015/wordml/symex" xmlns:wpg="http://schemas.microsoft.com/office/word/2010/wordprocessingGroup" xmlns:wpi="http://schemas.microsoft.com/office/word/2010/wordprocessingInk" xmlns:wne="http://schemas.microsoft.com/office/word/2006/wordml" xmlns:wps="http://schemas.microsoft.com/office/word/2010/wordprocessingShape" mc:Ignorable="w14 w15 w16se w16cid wp14">
+<w:document xmlns:wpc="http://schemas.microsoft.com/office/word/2010/wordprocessingCanvas" xmlns:cx="http://schemas.microsoft.com/office/drawing/2014/chartex" xmlns:cx1="http://schemas.microsoft.com/office/drawing/2015/9/8/chartex" xmlns:cx2="http://schemas.microsoft.com/office/drawing/2015/10/21/chartex" xmlns:cx3="http://schemas.microsoft.com/office/drawing/2016/5/9/chartex" xmlns:cx4="http://schemas.microsoft.com/office/drawing/2016/5/10/chartex" xmlns:cx5="http://schemas.microsoft.com/office/drawing/2016/5/11/chartex" xmlns:cx6="http://schemas.microsoft.com/office/drawing/2016/5/12/chartex" xmlns:cx7="http://schemas.microsoft.com/office/drawing/2016/5/13/chartex" xmlns:cx8="http://schemas.microsoft.com/office/drawing/2016/5/14/chartex" xmlns:mc="http://schemas.openxmlformats.org/markup-compatibility/2006" xmlns:aink="http://schemas.microsoft.com/office/drawing/2016/ink" xmlns:am3d="http://schemas.microsoft.com/office/drawing/2017/model3d" xmlns:o="urn:schemas-microsoft-com:office:office" xmlns:r="http://schemas.openxmlformats.org/officeDocument/2006/relationships" xmlns:m="http://schemas.openxmlformats.org/officeDocument/2006/math" xmlns:v="urn:schemas-microsoft-com:vml" xmlns:wp14="http://schemas.microsoft.com/office/word/2010/wordprocessingDrawing" xmlns:wp="http://schemas.openxmlformats.org/drawingml/2006/wordprocessingDrawing" xmlns:w10="urn:schemas-microsoft-com:office:word" xmlns:w="http://schemas.openxmlformats.org/wordprocessingml/2006/main" xmlns:w14="http://schemas.microsoft.com/office/word/2010/wordml" xmlns:w15="http://schemas.microsoft.com/office/word/2012/wordml" xmlns:w16cex="http://schemas.microsoft.com/office/word/2018/wordml/cex" xmlns:w16cid="http://schemas.microsoft.com/office/word/2016/wordml/cid" xmlns:w16="http://schemas.microsoft.com/office/word/2018/wordml" xmlns:w16se="http://schemas.microsoft.com/office/word/2015/wordml/symex" xmlns:wpg="http://schemas.microsoft.com/office/word/2010/wordprocessingGroup" xmlns:wpi="http://schemas.microsoft.com/office/word/2010/wordprocessingInk" xmlns:wne="http://schemas.microsoft.com/office/word/2006/wordml" xmlns:wps="http://schemas.microsoft.com/office/word/2010/wordprocessingShape" mc:Ignorable="w14 w15 w16se w16cid w16 w16cex wp14">
   <w:body>
     <w:p>
       <w:pPr>
@@ -12,16 +12,16 @@
         <w:rPr>
           <w:rFonts w:ascii="Arial" w:hAnsi="Arial" w:cs="Arial"/>
           <w:b/>
-          <w:sz w:val="48"/>
-          <w:szCs w:val="28"/>
-        </w:rPr>
-      </w:pPr>
-      <w:r>
-        <w:rPr>
-          <w:rFonts w:ascii="Arial" w:hAnsi="Arial" w:cs="Arial"/>
-          <w:b/>
-          <w:sz w:val="44"/>
-          <w:szCs w:val="28"/>
+          <w:sz w:val="36"/>
+          <w:szCs w:val="36"/>
+        </w:rPr>
+      </w:pPr>
+      <w:r>
+        <w:rPr>
+          <w:rFonts w:ascii="Arial" w:hAnsi="Arial" w:cs="Arial"/>
+          <w:b/>
+          <w:sz w:val="36"/>
+          <w:szCs w:val="36"/>
         </w:rPr>
         <w:t>Kevin Pham</w:t>
       </w:r>
@@ -361,7 +361,7 @@
           <w:sz w:val="20"/>
           <w:szCs w:val="21"/>
         </w:rPr>
-        <w:t>3</w:t>
+        <w:t>4</w:t>
       </w:r>
     </w:p>
     <w:p>
@@ -394,7 +394,25 @@
           <w:sz w:val="20"/>
           <w:szCs w:val="18"/>
         </w:rPr>
-        <w:t xml:space="preserve"> Java</w:t>
+        <w:t xml:space="preserve"> </w:t>
+      </w:r>
+      <w:r>
+        <w:rPr>
+          <w:rFonts w:ascii="Arial" w:hAnsi="Arial" w:cs="Arial"/>
+          <w:bCs/>
+          <w:sz w:val="20"/>
+          <w:szCs w:val="18"/>
+        </w:rPr>
+        <w:t xml:space="preserve">C, C++, Python, </w:t>
+      </w:r>
+      <w:r>
+        <w:rPr>
+          <w:rFonts w:ascii="Arial" w:hAnsi="Arial" w:cs="Arial"/>
+          <w:bCs/>
+          <w:sz w:val="20"/>
+          <w:szCs w:val="18"/>
+        </w:rPr>
+        <w:t>Java</w:t>
       </w:r>
       <w:r>
         <w:rPr>
@@ -439,25 +457,16 @@
           <w:sz w:val="20"/>
           <w:szCs w:val="18"/>
         </w:rPr>
-        <w:t xml:space="preserve">. Minor experience with </w:t>
-      </w:r>
-      <w:r>
-        <w:rPr>
-          <w:rFonts w:ascii="Arial" w:hAnsi="Arial" w:cs="Arial"/>
-          <w:bCs/>
-          <w:sz w:val="20"/>
-          <w:szCs w:val="18"/>
-        </w:rPr>
-        <w:t xml:space="preserve">Python, </w:t>
-      </w:r>
-      <w:r>
-        <w:rPr>
-          <w:rFonts w:ascii="Arial" w:hAnsi="Arial" w:cs="Arial"/>
-          <w:bCs/>
-          <w:sz w:val="20"/>
-          <w:szCs w:val="18"/>
-        </w:rPr>
-        <w:t>PHP, SQL.</w:t>
+        <w:t>, PHP, SQL</w:t>
+      </w:r>
+      <w:r>
+        <w:rPr>
+          <w:rFonts w:ascii="Arial" w:hAnsi="Arial" w:cs="Arial"/>
+          <w:bCs/>
+          <w:sz w:val="20"/>
+          <w:szCs w:val="18"/>
+        </w:rPr>
+        <w:t>, Assembly Language</w:t>
       </w:r>
     </w:p>
     <w:p>
@@ -514,7 +523,7 @@
           <w:sz w:val="20"/>
           <w:szCs w:val="18"/>
         </w:rPr>
-        <w:t>University of Washington Computer Science and Engineering</w:t>
+        <w:t>Amazon</w:t>
       </w:r>
       <w:r>
         <w:rPr>
@@ -544,7 +553,7 @@
           <w:sz w:val="20"/>
           <w:szCs w:val="18"/>
         </w:rPr>
-        <w:t>September 2019</w:t>
+        <w:t>June 2020</w:t>
       </w:r>
       <w:r>
         <w:rPr>
@@ -564,7 +573,7 @@
           <w:sz w:val="20"/>
           <w:szCs w:val="18"/>
         </w:rPr>
-        <w:t>Present</w:t>
+        <w:t>September 2020</w:t>
       </w:r>
     </w:p>
     <w:p>
@@ -589,7 +598,7 @@
           <w:sz w:val="20"/>
           <w:szCs w:val="18"/>
         </w:rPr>
-        <w:t>CSE 332 TA – Data Structures and Parallelism</w:t>
+        <w:t>Software Development Engineering Intern</w:t>
       </w:r>
     </w:p>
     <w:p>
@@ -619,34 +628,185 @@
           <w:sz w:val="20"/>
           <w:szCs w:val="18"/>
         </w:rPr>
-        <w:t xml:space="preserve">Taught quiz section </w:t>
-      </w:r>
-      <w:r>
-        <w:rPr>
-          <w:rFonts w:ascii="Arial" w:hAnsi="Arial" w:cs="Arial"/>
-          <w:bCs/>
-          <w:sz w:val="20"/>
-          <w:szCs w:val="18"/>
-        </w:rPr>
-        <w:t>weekly</w:t>
-      </w:r>
-      <w:r>
-        <w:rPr>
-          <w:rFonts w:ascii="Arial" w:hAnsi="Arial" w:cs="Arial"/>
-          <w:bCs/>
-          <w:sz w:val="20"/>
-          <w:szCs w:val="18"/>
-        </w:rPr>
-        <w:t xml:space="preserve"> and held weekly office hours covering </w:t>
-      </w:r>
-      <w:r>
-        <w:rPr>
-          <w:rFonts w:ascii="Arial" w:hAnsi="Arial" w:cs="Arial"/>
-          <w:bCs/>
-          <w:sz w:val="20"/>
-          <w:szCs w:val="18"/>
-        </w:rPr>
-        <w:t>data structures and algorithms, as well as parallelism and concurrency</w:t>
+        <w:t xml:space="preserve">Incoming intern for the AWS IoT team on Fleet Indexing </w:t>
+      </w:r>
+      <w:r>
+        <w:rPr>
+          <w:rFonts w:ascii="Arial" w:hAnsi="Arial" w:cs="Arial"/>
+          <w:bCs/>
+          <w:sz w:val="20"/>
+          <w:szCs w:val="18"/>
+        </w:rPr>
+        <w:t>during</w:t>
+      </w:r>
+      <w:r>
+        <w:rPr>
+          <w:rFonts w:ascii="Arial" w:hAnsi="Arial" w:cs="Arial"/>
+          <w:bCs/>
+          <w:sz w:val="20"/>
+          <w:szCs w:val="18"/>
+        </w:rPr>
+        <w:t xml:space="preserve"> the summer of 2020</w:t>
+      </w:r>
+    </w:p>
+    <w:p>
+      <w:pPr>
+        <w:tabs>
+          <w:tab w:val="right" w:pos="10800"/>
+        </w:tabs>
+        <w:spacing w:line="312" w:lineRule="auto"/>
+        <w:rPr>
+          <w:rFonts w:ascii="Arial" w:hAnsi="Arial" w:cs="Arial"/>
+          <w:b/>
+          <w:bCs/>
+          <w:sz w:val="20"/>
+          <w:szCs w:val="18"/>
+        </w:rPr>
+      </w:pPr>
+      <w:r>
+        <w:rPr>
+          <w:rFonts w:ascii="Arial" w:hAnsi="Arial" w:cs="Arial"/>
+          <w:b/>
+          <w:bCs/>
+          <w:sz w:val="20"/>
+          <w:szCs w:val="18"/>
+        </w:rPr>
+        <w:t>University of Washington Computer Science and Engineering | Seattle, WA</w:t>
+      </w:r>
+      <w:r>
+        <w:rPr>
+          <w:rFonts w:ascii="Arial" w:hAnsi="Arial" w:cs="Arial"/>
+          <w:b/>
+          <w:bCs/>
+          <w:sz w:val="20"/>
+          <w:szCs w:val="18"/>
+        </w:rPr>
+        <w:tab/>
+      </w:r>
+      <w:r>
+        <w:rPr>
+          <w:rFonts w:ascii="Arial" w:hAnsi="Arial" w:cs="Arial"/>
+          <w:b/>
+          <w:bCs/>
+          <w:sz w:val="20"/>
+          <w:szCs w:val="18"/>
+        </w:rPr>
+        <w:t>April</w:t>
+      </w:r>
+      <w:r>
+        <w:rPr>
+          <w:rFonts w:ascii="Arial" w:hAnsi="Arial" w:cs="Arial"/>
+          <w:b/>
+          <w:bCs/>
+          <w:sz w:val="20"/>
+          <w:szCs w:val="18"/>
+        </w:rPr>
+        <w:t xml:space="preserve"> 2019 – </w:t>
+      </w:r>
+      <w:r>
+        <w:rPr>
+          <w:rFonts w:ascii="Arial" w:hAnsi="Arial" w:cs="Arial"/>
+          <w:b/>
+          <w:bCs/>
+          <w:sz w:val="20"/>
+          <w:szCs w:val="18"/>
+        </w:rPr>
+        <w:t>P</w:t>
+      </w:r>
+      <w:r>
+        <w:rPr>
+          <w:rFonts w:ascii="Arial" w:hAnsi="Arial" w:cs="Arial"/>
+          <w:b/>
+          <w:bCs/>
+          <w:sz w:val="20"/>
+          <w:szCs w:val="18"/>
+        </w:rPr>
+        <w:t>resent</w:t>
+      </w:r>
+    </w:p>
+    <w:p>
+      <w:pPr>
+        <w:tabs>
+          <w:tab w:val="right" w:pos="10800"/>
+        </w:tabs>
+        <w:spacing w:line="312" w:lineRule="auto"/>
+        <w:rPr>
+          <w:rFonts w:ascii="Arial" w:hAnsi="Arial" w:cs="Arial"/>
+          <w:b/>
+          <w:bCs/>
+          <w:sz w:val="20"/>
+          <w:szCs w:val="18"/>
+        </w:rPr>
+      </w:pPr>
+      <w:r>
+        <w:rPr>
+          <w:rFonts w:ascii="Arial" w:hAnsi="Arial" w:cs="Arial"/>
+          <w:b/>
+          <w:bCs/>
+          <w:sz w:val="20"/>
+          <w:szCs w:val="18"/>
+        </w:rPr>
+        <w:t xml:space="preserve">CSE </w:t>
+      </w:r>
+      <w:r>
+        <w:rPr>
+          <w:rFonts w:ascii="Arial" w:hAnsi="Arial" w:cs="Arial"/>
+          <w:b/>
+          <w:bCs/>
+          <w:sz w:val="20"/>
+          <w:szCs w:val="18"/>
+        </w:rPr>
+        <w:t xml:space="preserve">154, </w:t>
+      </w:r>
+      <w:r>
+        <w:rPr>
+          <w:rFonts w:ascii="Arial" w:hAnsi="Arial" w:cs="Arial"/>
+          <w:b/>
+          <w:bCs/>
+          <w:sz w:val="20"/>
+          <w:szCs w:val="18"/>
+        </w:rPr>
+        <w:t xml:space="preserve">CSE </w:t>
+      </w:r>
+      <w:r>
+        <w:rPr>
+          <w:rFonts w:ascii="Arial" w:hAnsi="Arial" w:cs="Arial"/>
+          <w:b/>
+          <w:bCs/>
+          <w:sz w:val="20"/>
+          <w:szCs w:val="18"/>
+        </w:rPr>
+        <w:t xml:space="preserve">311, </w:t>
+      </w:r>
+      <w:r>
+        <w:rPr>
+          <w:rFonts w:ascii="Arial" w:hAnsi="Arial" w:cs="Arial"/>
+          <w:b/>
+          <w:bCs/>
+          <w:sz w:val="20"/>
+          <w:szCs w:val="18"/>
+        </w:rPr>
+        <w:t xml:space="preserve">CSE </w:t>
+      </w:r>
+      <w:r>
+        <w:rPr>
+          <w:rFonts w:ascii="Arial" w:hAnsi="Arial" w:cs="Arial"/>
+          <w:b/>
+          <w:bCs/>
+          <w:sz w:val="20"/>
+          <w:szCs w:val="18"/>
+        </w:rPr>
+        <w:t xml:space="preserve">332 </w:t>
+      </w:r>
+      <w:r>
+        <w:rPr>
+          <w:rFonts w:ascii="Arial" w:hAnsi="Arial" w:cs="Arial"/>
+          <w:b/>
+          <w:bCs/>
+          <w:sz w:val="20"/>
+          <w:szCs w:val="18"/>
+        </w:rPr>
+        <w:t>Teaching Assistant</w:t>
       </w:r>
     </w:p>
     <w:p>
@@ -672,47 +832,34 @@
       <w:r>
         <w:rPr>
           <w:rFonts w:ascii="Arial" w:hAnsi="Arial" w:cs="Arial"/>
-          <w:bCs/>
-          <w:sz w:val="20"/>
-          <w:szCs w:val="18"/>
-        </w:rPr>
-        <w:t xml:space="preserve">Covered data structures and algorithms, including </w:t>
-      </w:r>
-      <w:r>
-        <w:rPr>
-          <w:rFonts w:ascii="Arial" w:hAnsi="Arial" w:cs="Arial"/>
-          <w:bCs/>
-          <w:sz w:val="20"/>
-          <w:szCs w:val="18"/>
-        </w:rPr>
-        <w:t xml:space="preserve">algorithm analysis, </w:t>
-      </w:r>
-      <w:r>
-        <w:rPr>
-          <w:rFonts w:ascii="Arial" w:hAnsi="Arial" w:cs="Arial"/>
-          <w:bCs/>
-          <w:sz w:val="20"/>
-          <w:szCs w:val="18"/>
-        </w:rPr>
-        <w:t xml:space="preserve">heaps, balanced search trees, </w:t>
-      </w:r>
-      <w:r>
-        <w:rPr>
-          <w:rFonts w:ascii="Arial" w:hAnsi="Arial" w:cs="Arial"/>
-          <w:bCs/>
-          <w:sz w:val="20"/>
-          <w:szCs w:val="18"/>
-        </w:rPr>
-        <w:t xml:space="preserve">and </w:t>
-      </w:r>
-      <w:r>
-        <w:rPr>
-          <w:rFonts w:ascii="Arial" w:hAnsi="Arial" w:cs="Arial"/>
-          <w:bCs/>
-          <w:sz w:val="20"/>
-          <w:szCs w:val="18"/>
-        </w:rPr>
-        <w:t>graphs</w:t>
+          <w:sz w:val="20"/>
+          <w:szCs w:val="18"/>
+        </w:rPr>
+        <w:t>Worked as t</w:t>
+      </w:r>
+      <w:r>
+        <w:rPr>
+          <w:rFonts w:ascii="Arial" w:hAnsi="Arial" w:cs="Arial"/>
+          <w:sz w:val="20"/>
+          <w:szCs w:val="18"/>
+        </w:rPr>
+        <w:t>eaching assistant for multiple courses covering advanced topics such as Web Development, Data Structures</w:t>
+      </w:r>
+      <w:r>
+        <w:rPr>
+          <w:rFonts w:ascii="Arial" w:hAnsi="Arial" w:cs="Arial"/>
+          <w:sz w:val="20"/>
+          <w:szCs w:val="18"/>
+        </w:rPr>
+        <w:t xml:space="preserve"> and Algorithms</w:t>
+      </w:r>
+      <w:r>
+        <w:rPr>
+          <w:rFonts w:ascii="Arial" w:hAnsi="Arial" w:cs="Arial"/>
+          <w:sz w:val="20"/>
+          <w:szCs w:val="18"/>
+        </w:rPr>
+        <w:t>, Parallelism, and Discrete Math</w:t>
       </w:r>
     </w:p>
     <w:p>
@@ -742,107 +889,34 @@
           <w:sz w:val="20"/>
           <w:szCs w:val="18"/>
         </w:rPr>
-        <w:t>Graded programming assignments and exams to assess student comprehension of covered topics</w:t>
-      </w:r>
-    </w:p>
-    <w:p>
-      <w:pPr>
-        <w:tabs>
-          <w:tab w:val="right" w:pos="10800"/>
-        </w:tabs>
-        <w:spacing w:line="312" w:lineRule="auto"/>
-        <w:rPr>
-          <w:rFonts w:ascii="Arial" w:hAnsi="Arial" w:cs="Arial"/>
-          <w:b/>
-          <w:bCs/>
-          <w:sz w:val="20"/>
-          <w:szCs w:val="18"/>
-        </w:rPr>
-      </w:pPr>
-      <w:r>
-        <w:rPr>
-          <w:rFonts w:ascii="Arial" w:hAnsi="Arial" w:cs="Arial"/>
-          <w:b/>
-          <w:bCs/>
-          <w:sz w:val="20"/>
-          <w:szCs w:val="18"/>
-        </w:rPr>
-        <w:t>University of Washington Computer Science and Engineering</w:t>
-      </w:r>
-      <w:r>
-        <w:rPr>
-          <w:rFonts w:ascii="Arial" w:hAnsi="Arial" w:cs="Arial"/>
-          <w:b/>
-          <w:bCs/>
-          <w:sz w:val="20"/>
-          <w:szCs w:val="18"/>
-        </w:rPr>
-        <w:t xml:space="preserve"> | Seattle, WA</w:t>
-      </w:r>
-      <w:r>
-        <w:rPr>
-          <w:rFonts w:ascii="Arial" w:hAnsi="Arial" w:cs="Arial"/>
-          <w:b/>
-          <w:bCs/>
-          <w:sz w:val="20"/>
-          <w:szCs w:val="18"/>
-        </w:rPr>
-        <w:tab/>
-      </w:r>
-      <w:r>
-        <w:rPr>
-          <w:rFonts w:ascii="Arial" w:hAnsi="Arial" w:cs="Arial"/>
-          <w:b/>
-          <w:bCs/>
-          <w:sz w:val="20"/>
-          <w:szCs w:val="18"/>
-        </w:rPr>
-        <w:t>April 2019</w:t>
-      </w:r>
-      <w:r>
-        <w:rPr>
-          <w:rFonts w:ascii="Arial" w:hAnsi="Arial" w:cs="Arial"/>
-          <w:b/>
-          <w:bCs/>
-          <w:sz w:val="20"/>
-          <w:szCs w:val="18"/>
-        </w:rPr>
-        <w:t xml:space="preserve"> – </w:t>
-      </w:r>
-      <w:r>
-        <w:rPr>
-          <w:rFonts w:ascii="Arial" w:hAnsi="Arial" w:cs="Arial"/>
-          <w:b/>
-          <w:bCs/>
-          <w:sz w:val="20"/>
-          <w:szCs w:val="18"/>
-        </w:rPr>
-        <w:t>June 2019</w:t>
-      </w:r>
-    </w:p>
-    <w:p>
-      <w:pPr>
-        <w:tabs>
-          <w:tab w:val="right" w:pos="10800"/>
-        </w:tabs>
-        <w:spacing w:line="312" w:lineRule="auto"/>
-        <w:rPr>
-          <w:rFonts w:ascii="Arial" w:hAnsi="Arial" w:cs="Arial"/>
-          <w:b/>
-          <w:bCs/>
-          <w:sz w:val="20"/>
-          <w:szCs w:val="18"/>
-        </w:rPr>
-      </w:pPr>
-      <w:r>
-        <w:rPr>
-          <w:rFonts w:ascii="Arial" w:hAnsi="Arial" w:cs="Arial"/>
-          <w:b/>
-          <w:bCs/>
-          <w:sz w:val="20"/>
-          <w:szCs w:val="18"/>
-        </w:rPr>
-        <w:t>CSE 154 TA – Web Development</w:t>
+        <w:t xml:space="preserve">Taught quiz section </w:t>
+      </w:r>
+      <w:r>
+        <w:rPr>
+          <w:rFonts w:ascii="Arial" w:hAnsi="Arial" w:cs="Arial"/>
+          <w:bCs/>
+          <w:sz w:val="20"/>
+          <w:szCs w:val="18"/>
+        </w:rPr>
+        <w:t>weekly</w:t>
+      </w:r>
+      <w:r>
+        <w:rPr>
+          <w:rFonts w:ascii="Arial" w:hAnsi="Arial" w:cs="Arial"/>
+          <w:bCs/>
+          <w:sz w:val="20"/>
+          <w:szCs w:val="18"/>
+        </w:rPr>
+        <w:t xml:space="preserve"> and held weekly office hours</w:t>
+      </w:r>
+      <w:r>
+        <w:rPr>
+          <w:rFonts w:ascii="Arial" w:hAnsi="Arial" w:cs="Arial"/>
+          <w:bCs/>
+          <w:sz w:val="20"/>
+          <w:szCs w:val="18"/>
+        </w:rPr>
+        <w:t xml:space="preserve"> as well as exam reviews</w:t>
       </w:r>
     </w:p>
     <w:p>
@@ -872,7 +946,7 @@
           <w:sz w:val="20"/>
           <w:szCs w:val="18"/>
         </w:rPr>
-        <w:t>Taught quiz section twice per week, including creation of educational materials, through 5 languages and various web development technologies</w:t>
+        <w:t>Graded programming assignments and exams to assess student comprehension of covered topics</w:t>
       </w:r>
     </w:p>
     <w:p>
@@ -902,7 +976,7 @@
           <w:sz w:val="20"/>
           <w:szCs w:val="18"/>
         </w:rPr>
-        <w:t>Graded programming assignments and exams to assess student comprehension of covered topics</w:t>
+        <w:t>Assisted in creating educational materials and resources</w:t>
       </w:r>
     </w:p>
     <w:p>
@@ -960,7 +1034,27 @@
           <w:szCs w:val="18"/>
         </w:rPr>
         <w:tab/>
-        <w:t>September 2017 – present</w:t>
+        <w:t xml:space="preserve">September 2017 – </w:t>
+      </w:r>
+      <w:r>
+        <w:rPr>
+          <w:rFonts w:ascii="Arial" w:hAnsi="Arial" w:cs="Arial"/>
+          <w:b/>
+          <w:bCs/>
+          <w:sz w:val="20"/>
+          <w:szCs w:val="18"/>
+        </w:rPr>
+        <w:t>P</w:t>
+      </w:r>
+      <w:r>
+        <w:rPr>
+          <w:rFonts w:ascii="Arial" w:hAnsi="Arial" w:cs="Arial"/>
+          <w:b/>
+          <w:bCs/>
+          <w:sz w:val="20"/>
+          <w:szCs w:val="18"/>
+        </w:rPr>
+        <w:t>resent</w:t>
       </w:r>
     </w:p>
     <w:p>
@@ -1014,7 +1108,16 @@
           <w:sz w:val="20"/>
           <w:szCs w:val="18"/>
         </w:rPr>
-        <w:t>Directly served 190 children affected by a parent’s cancer across Washington State</w:t>
+        <w:t>S</w:t>
+      </w:r>
+      <w:r>
+        <w:rPr>
+          <w:rFonts w:ascii="Arial" w:hAnsi="Arial" w:cs="Arial"/>
+          <w:bCs/>
+          <w:sz w:val="20"/>
+          <w:szCs w:val="18"/>
+        </w:rPr>
+        <w:t>erved 190 children affected by a parent’s cancer across Washington State</w:t>
       </w:r>
     </w:p>
     <w:p>
@@ -1043,7 +1146,52 @@
           <w:sz w:val="20"/>
           <w:szCs w:val="18"/>
         </w:rPr>
-        <w:t>Regular solicitation and communication with local businesses and vendors</w:t>
+        <w:t>S</w:t>
+      </w:r>
+      <w:r>
+        <w:rPr>
+          <w:rFonts w:ascii="Arial" w:hAnsi="Arial" w:cs="Arial"/>
+          <w:bCs/>
+          <w:sz w:val="20"/>
+          <w:szCs w:val="18"/>
+        </w:rPr>
+        <w:t>olicit</w:t>
+      </w:r>
+      <w:r>
+        <w:rPr>
+          <w:rFonts w:ascii="Arial" w:hAnsi="Arial" w:cs="Arial"/>
+          <w:bCs/>
+          <w:sz w:val="20"/>
+          <w:szCs w:val="18"/>
+        </w:rPr>
+        <w:t>ed</w:t>
+      </w:r>
+      <w:r>
+        <w:rPr>
+          <w:rFonts w:ascii="Arial" w:hAnsi="Arial" w:cs="Arial"/>
+          <w:bCs/>
+          <w:sz w:val="20"/>
+          <w:szCs w:val="18"/>
+        </w:rPr>
+        <w:t xml:space="preserve"> and </w:t>
+      </w:r>
+      <w:r>
+        <w:rPr>
+          <w:rFonts w:ascii="Arial" w:hAnsi="Arial" w:cs="Arial"/>
+          <w:bCs/>
+          <w:sz w:val="20"/>
+          <w:szCs w:val="18"/>
+        </w:rPr>
+        <w:t>regularly communicated</w:t>
+      </w:r>
+      <w:r>
+        <w:rPr>
+          <w:rFonts w:ascii="Arial" w:hAnsi="Arial" w:cs="Arial"/>
+          <w:bCs/>
+          <w:sz w:val="20"/>
+          <w:szCs w:val="18"/>
+        </w:rPr>
+        <w:t xml:space="preserve"> with local businesses and vendors</w:t>
       </w:r>
     </w:p>
     <w:p>
@@ -1094,43 +1242,59 @@
           <w:szCs w:val="18"/>
         </w:rPr>
       </w:pPr>
-      <w:proofErr w:type="gramStart"/>
-      <w:r>
-        <w:rPr>
-          <w:rFonts w:ascii="Arial" w:hAnsi="Arial" w:cs="Arial"/>
-          <w:bCs/>
-          <w:sz w:val="20"/>
-          <w:szCs w:val="18"/>
-        </w:rPr>
-        <w:t>Personally</w:t>
-      </w:r>
-      <w:proofErr w:type="gramEnd"/>
-      <w:r>
-        <w:rPr>
-          <w:rFonts w:ascii="Arial" w:hAnsi="Arial" w:cs="Arial"/>
-          <w:bCs/>
-          <w:sz w:val="20"/>
-          <w:szCs w:val="18"/>
-        </w:rPr>
-        <w:t xml:space="preserve"> raised over $1</w:t>
-      </w:r>
-      <w:r>
-        <w:rPr>
-          <w:rFonts w:ascii="Arial" w:hAnsi="Arial" w:cs="Arial"/>
-          <w:bCs/>
-          <w:sz w:val="20"/>
-          <w:szCs w:val="18"/>
-        </w:rPr>
-        <w:t>7</w:t>
-      </w:r>
-      <w:r>
-        <w:rPr>
-          <w:rFonts w:ascii="Arial" w:hAnsi="Arial" w:cs="Arial"/>
-          <w:bCs/>
-          <w:sz w:val="20"/>
-          <w:szCs w:val="18"/>
-        </w:rPr>
-        <w:t>00 in support of organization</w:t>
+      <w:r>
+        <w:rPr>
+          <w:rFonts w:ascii="Arial" w:hAnsi="Arial" w:cs="Arial"/>
+          <w:bCs/>
+          <w:sz w:val="20"/>
+          <w:szCs w:val="18"/>
+        </w:rPr>
+        <w:t>R</w:t>
+      </w:r>
+      <w:r>
+        <w:rPr>
+          <w:rFonts w:ascii="Arial" w:hAnsi="Arial" w:cs="Arial"/>
+          <w:bCs/>
+          <w:sz w:val="20"/>
+          <w:szCs w:val="18"/>
+        </w:rPr>
+        <w:t>aised over $</w:t>
+      </w:r>
+      <w:r>
+        <w:rPr>
+          <w:rFonts w:ascii="Arial" w:hAnsi="Arial" w:cs="Arial"/>
+          <w:bCs/>
+          <w:sz w:val="20"/>
+          <w:szCs w:val="18"/>
+        </w:rPr>
+        <w:t>2000</w:t>
+      </w:r>
+      <w:r>
+        <w:rPr>
+          <w:rFonts w:ascii="Arial" w:hAnsi="Arial" w:cs="Arial"/>
+          <w:bCs/>
+          <w:sz w:val="20"/>
+          <w:szCs w:val="18"/>
+        </w:rPr>
+        <w:t xml:space="preserve"> in support of </w:t>
+      </w:r>
+      <w:r>
+        <w:rPr>
+          <w:rFonts w:ascii="Arial" w:hAnsi="Arial" w:cs="Arial"/>
+          <w:bCs/>
+          <w:sz w:val="20"/>
+          <w:szCs w:val="18"/>
+        </w:rPr>
+        <w:t xml:space="preserve">non-profit </w:t>
+      </w:r>
+      <w:r>
+        <w:rPr>
+          <w:rFonts w:ascii="Arial" w:hAnsi="Arial" w:cs="Arial"/>
+          <w:bCs/>
+          <w:sz w:val="20"/>
+          <w:szCs w:val="18"/>
+        </w:rPr>
+        <w:t>organization</w:t>
       </w:r>
     </w:p>
     <w:p>
@@ -1250,7 +1414,49 @@
           <w:sz w:val="20"/>
           <w:szCs w:val="18"/>
         </w:rPr>
-        <w:t>Student Assistant and Instructor</w:t>
+        <w:t xml:space="preserve">Instructor and </w:t>
+      </w:r>
+      <w:r>
+        <w:rPr>
+          <w:rFonts w:ascii="Arial" w:hAnsi="Arial" w:cs="Arial"/>
+          <w:b/>
+          <w:bCs/>
+          <w:sz w:val="20"/>
+          <w:szCs w:val="18"/>
+        </w:rPr>
+        <w:t xml:space="preserve">Student Assistant </w:t>
+      </w:r>
+      <w:r>
+        <w:rPr>
+          <w:rFonts w:ascii="Arial" w:hAnsi="Arial" w:cs="Arial"/>
+          <w:b/>
+          <w:bCs/>
+          <w:sz w:val="20"/>
+          <w:szCs w:val="18"/>
+        </w:rPr>
+        <w:t xml:space="preserve">at </w:t>
+      </w:r>
+      <w:proofErr w:type="spellStart"/>
+      <w:r>
+        <w:rPr>
+          <w:rFonts w:ascii="Arial" w:hAnsi="Arial" w:cs="Arial"/>
+          <w:b/>
+          <w:bCs/>
+          <w:sz w:val="20"/>
+          <w:szCs w:val="18"/>
+        </w:rPr>
+        <w:t>DawgBytes</w:t>
+      </w:r>
+      <w:proofErr w:type="spellEnd"/>
+      <w:r>
+        <w:rPr>
+          <w:rFonts w:ascii="Arial" w:hAnsi="Arial" w:cs="Arial"/>
+          <w:b/>
+          <w:bCs/>
+          <w:sz w:val="20"/>
+          <w:szCs w:val="18"/>
+        </w:rPr>
+        <w:t xml:space="preserve"> Summer Camp</w:t>
       </w:r>
     </w:p>
     <w:p>
@@ -1472,6 +1678,165 @@
     </w:p>
     <w:p>
       <w:pPr>
+        <w:tabs>
+          <w:tab w:val="right" w:pos="10800"/>
+        </w:tabs>
+        <w:spacing w:line="312" w:lineRule="auto"/>
+        <w:rPr>
+          <w:rFonts w:ascii="Arial" w:hAnsi="Arial" w:cs="Arial"/>
+          <w:b/>
+          <w:bCs/>
+          <w:sz w:val="20"/>
+          <w:szCs w:val="18"/>
+        </w:rPr>
+      </w:pPr>
+      <w:r>
+        <w:rPr>
+          <w:rFonts w:ascii="Arial" w:hAnsi="Arial" w:cs="Arial"/>
+          <w:b/>
+          <w:bCs/>
+          <w:sz w:val="20"/>
+          <w:szCs w:val="18"/>
+        </w:rPr>
+        <w:t xml:space="preserve">University of Washington </w:t>
+      </w:r>
+      <w:r>
+        <w:rPr>
+          <w:rFonts w:ascii="Arial" w:hAnsi="Arial" w:cs="Arial"/>
+          <w:b/>
+          <w:bCs/>
+          <w:sz w:val="20"/>
+          <w:szCs w:val="18"/>
+        </w:rPr>
+        <w:t>Department of Mathematics</w:t>
+      </w:r>
+      <w:r>
+        <w:rPr>
+          <w:rFonts w:ascii="Arial" w:hAnsi="Arial" w:cs="Arial"/>
+          <w:b/>
+          <w:bCs/>
+          <w:sz w:val="20"/>
+          <w:szCs w:val="18"/>
+        </w:rPr>
+        <w:t xml:space="preserve"> | Seattle, WA</w:t>
+      </w:r>
+      <w:r>
+        <w:rPr>
+          <w:rFonts w:ascii="Arial" w:hAnsi="Arial" w:cs="Arial"/>
+          <w:b/>
+          <w:bCs/>
+          <w:sz w:val="20"/>
+          <w:szCs w:val="18"/>
+        </w:rPr>
+        <w:tab/>
+      </w:r>
+      <w:r>
+        <w:rPr>
+          <w:rFonts w:ascii="Arial" w:hAnsi="Arial" w:cs="Arial"/>
+          <w:b/>
+          <w:bCs/>
+          <w:sz w:val="20"/>
+          <w:szCs w:val="18"/>
+        </w:rPr>
+        <w:t>April</w:t>
+      </w:r>
+      <w:r>
+        <w:rPr>
+          <w:rFonts w:ascii="Arial" w:hAnsi="Arial" w:cs="Arial"/>
+          <w:b/>
+          <w:bCs/>
+          <w:sz w:val="20"/>
+          <w:szCs w:val="18"/>
+        </w:rPr>
+        <w:t xml:space="preserve"> 201</w:t>
+      </w:r>
+      <w:r>
+        <w:rPr>
+          <w:rFonts w:ascii="Arial" w:hAnsi="Arial" w:cs="Arial"/>
+          <w:b/>
+          <w:bCs/>
+          <w:sz w:val="20"/>
+          <w:szCs w:val="18"/>
+        </w:rPr>
+        <w:t>8</w:t>
+      </w:r>
+      <w:r>
+        <w:rPr>
+          <w:rFonts w:ascii="Arial" w:hAnsi="Arial" w:cs="Arial"/>
+          <w:b/>
+          <w:bCs/>
+          <w:sz w:val="20"/>
+          <w:szCs w:val="18"/>
+        </w:rPr>
+        <w:t xml:space="preserve"> – </w:t>
+      </w:r>
+      <w:r>
+        <w:rPr>
+          <w:rFonts w:ascii="Arial" w:hAnsi="Arial" w:cs="Arial"/>
+          <w:b/>
+          <w:bCs/>
+          <w:sz w:val="20"/>
+          <w:szCs w:val="18"/>
+        </w:rPr>
+        <w:t>March 2019</w:t>
+      </w:r>
+    </w:p>
+    <w:p>
+      <w:pPr>
+        <w:tabs>
+          <w:tab w:val="right" w:pos="10800"/>
+        </w:tabs>
+        <w:spacing w:line="312" w:lineRule="auto"/>
+        <w:rPr>
+          <w:rFonts w:ascii="Arial" w:hAnsi="Arial" w:cs="Arial"/>
+          <w:b/>
+          <w:bCs/>
+          <w:sz w:val="20"/>
+          <w:szCs w:val="18"/>
+        </w:rPr>
+      </w:pPr>
+      <w:r>
+        <w:rPr>
+          <w:rFonts w:ascii="Arial" w:hAnsi="Arial" w:cs="Arial"/>
+          <w:b/>
+          <w:bCs/>
+          <w:sz w:val="20"/>
+          <w:szCs w:val="18"/>
+        </w:rPr>
+        <w:t>Math Study Center Tutor</w:t>
+      </w:r>
+    </w:p>
+    <w:p>
+      <w:pPr>
+        <w:pStyle w:val="ListParagraph"/>
+        <w:numPr>
+          <w:ilvl w:val="0"/>
+          <w:numId w:val="31"/>
+        </w:numPr>
+        <w:tabs>
+          <w:tab w:val="right" w:pos="10800"/>
+        </w:tabs>
+        <w:spacing w:line="312" w:lineRule="auto"/>
+        <w:ind w:left="180" w:hanging="180"/>
+        <w:rPr>
+          <w:rFonts w:ascii="Arial" w:hAnsi="Arial" w:cs="Arial"/>
+          <w:bCs/>
+          <w:sz w:val="20"/>
+          <w:szCs w:val="18"/>
+        </w:rPr>
+      </w:pPr>
+      <w:r>
+        <w:rPr>
+          <w:rFonts w:ascii="Arial" w:hAnsi="Arial" w:cs="Arial"/>
+          <w:bCs/>
+          <w:sz w:val="20"/>
+          <w:szCs w:val="18"/>
+        </w:rPr>
+        <w:t>Tutored in the math study center and held review sessions for Introductory Calculus</w:t>
+      </w:r>
+    </w:p>
+    <w:p>
+      <w:pPr>
         <w:pBdr>
           <w:top w:val="single" w:sz="6" w:space="1" w:color="000000"/>
           <w:bottom w:val="single" w:sz="2" w:space="1" w:color="808080"/>
@@ -1633,7 +1998,23 @@
           <w:sz w:val="20"/>
           <w:szCs w:val="18"/>
         </w:rPr>
-        <w:t>Use of HTML/CSS to create an intuitive</w:t>
+        <w:t>Use</w:t>
+      </w:r>
+      <w:r>
+        <w:rPr>
+          <w:rFonts w:ascii="Arial" w:hAnsi="Arial" w:cs="Arial"/>
+          <w:sz w:val="20"/>
+          <w:szCs w:val="18"/>
+        </w:rPr>
+        <w:t>d</w:t>
+      </w:r>
+      <w:r>
+        <w:rPr>
+          <w:rFonts w:ascii="Arial" w:hAnsi="Arial" w:cs="Arial"/>
+          <w:sz w:val="20"/>
+          <w:szCs w:val="18"/>
+        </w:rPr>
+        <w:t xml:space="preserve"> HTML/CSS to create an intuitive</w:t>
       </w:r>
       <w:r>
         <w:rPr>
@@ -1817,8 +2198,6 @@
         </w:rPr>
         <w:t xml:space="preserve"> Silent Auction</w:t>
       </w:r>
-      <w:bookmarkStart w:id="0" w:name="_GoBack"/>
-      <w:bookmarkEnd w:id="0"/>
       <w:r>
         <w:rPr>
           <w:rFonts w:ascii="Arial" w:hAnsi="Arial" w:cs="Arial"/>
@@ -2027,7 +2406,7 @@
 </file>
 
 <file path=word/numbering.xml><?xml version="1.0" encoding="utf-8"?>
-<w:numbering xmlns:wpc="http://schemas.microsoft.com/office/word/2010/wordprocessingCanvas" xmlns:cx="http://schemas.microsoft.com/office/drawing/2014/chartex" xmlns:cx1="http://schemas.microsoft.com/office/drawing/2015/9/8/chartex" xmlns:cx2="http://schemas.microsoft.com/office/drawing/2015/10/21/chartex" xmlns:cx3="http://schemas.microsoft.com/office/drawing/2016/5/9/chartex" xmlns:cx4="http://schemas.microsoft.com/office/drawing/2016/5/10/chartex" xmlns:cx5="http://schemas.microsoft.com/office/drawing/2016/5/11/chartex" xmlns:cx6="http://schemas.microsoft.com/office/drawing/2016/5/12/chartex" xmlns:cx7="http://schemas.microsoft.com/office/drawing/2016/5/13/chartex" xmlns:cx8="http://schemas.microsoft.com/office/drawing/2016/5/14/chartex" xmlns:mc="http://schemas.openxmlformats.org/markup-compatibility/2006" xmlns:aink="http://schemas.microsoft.com/office/drawing/2016/ink" xmlns:am3d="http://schemas.microsoft.com/office/drawing/2017/model3d" xmlns:o="urn:schemas-microsoft-com:office:office" xmlns:r="http://schemas.openxmlformats.org/officeDocument/2006/relationships" xmlns:m="http://schemas.openxmlformats.org/officeDocument/2006/math" xmlns:v="urn:schemas-microsoft-com:vml" xmlns:wp14="http://schemas.microsoft.com/office/word/2010/wordprocessingDrawing" xmlns:wp="http://schemas.openxmlformats.org/drawingml/2006/wordprocessingDrawing" xmlns:w10="urn:schemas-microsoft-com:office:word" xmlns:w="http://schemas.openxmlformats.org/wordprocessingml/2006/main" xmlns:w14="http://schemas.microsoft.com/office/word/2010/wordml" xmlns:w15="http://schemas.microsoft.com/office/word/2012/wordml" xmlns:w16cid="http://schemas.microsoft.com/office/word/2016/wordml/cid" xmlns:w16se="http://schemas.microsoft.com/office/word/2015/wordml/symex" xmlns:wpg="http://schemas.microsoft.com/office/word/2010/wordprocessingGroup" xmlns:wpi="http://schemas.microsoft.com/office/word/2010/wordprocessingInk" xmlns:wne="http://schemas.microsoft.com/office/word/2006/wordml" xmlns:wps="http://schemas.microsoft.com/office/word/2010/wordprocessingShape" mc:Ignorable="w14 w15 w16se w16cid wp14">
+<w:numbering xmlns:wpc="http://schemas.microsoft.com/office/word/2010/wordprocessingCanvas" xmlns:cx="http://schemas.microsoft.com/office/drawing/2014/chartex" xmlns:cx1="http://schemas.microsoft.com/office/drawing/2015/9/8/chartex" xmlns:cx2="http://schemas.microsoft.com/office/drawing/2015/10/21/chartex" xmlns:cx3="http://schemas.microsoft.com/office/drawing/2016/5/9/chartex" xmlns:cx4="http://schemas.microsoft.com/office/drawing/2016/5/10/chartex" xmlns:cx5="http://schemas.microsoft.com/office/drawing/2016/5/11/chartex" xmlns:cx6="http://schemas.microsoft.com/office/drawing/2016/5/12/chartex" xmlns:cx7="http://schemas.microsoft.com/office/drawing/2016/5/13/chartex" xmlns:cx8="http://schemas.microsoft.com/office/drawing/2016/5/14/chartex" xmlns:mc="http://schemas.openxmlformats.org/markup-compatibility/2006" xmlns:aink="http://schemas.microsoft.com/office/drawing/2016/ink" xmlns:am3d="http://schemas.microsoft.com/office/drawing/2017/model3d" xmlns:o="urn:schemas-microsoft-com:office:office" xmlns:r="http://schemas.openxmlformats.org/officeDocument/2006/relationships" xmlns:m="http://schemas.openxmlformats.org/officeDocument/2006/math" xmlns:v="urn:schemas-microsoft-com:vml" xmlns:wp14="http://schemas.microsoft.com/office/word/2010/wordprocessingDrawing" xmlns:wp="http://schemas.openxmlformats.org/drawingml/2006/wordprocessingDrawing" xmlns:w10="urn:schemas-microsoft-com:office:word" xmlns:w="http://schemas.openxmlformats.org/wordprocessingml/2006/main" xmlns:w14="http://schemas.microsoft.com/office/word/2010/wordml" xmlns:w15="http://schemas.microsoft.com/office/word/2012/wordml" xmlns:w16cex="http://schemas.microsoft.com/office/word/2018/wordml/cex" xmlns:w16cid="http://schemas.microsoft.com/office/word/2016/wordml/cid" xmlns:w16="http://schemas.microsoft.com/office/word/2018/wordml" xmlns:w16se="http://schemas.microsoft.com/office/word/2015/wordml/symex" xmlns:wpg="http://schemas.microsoft.com/office/word/2010/wordprocessingGroup" xmlns:wpi="http://schemas.microsoft.com/office/word/2010/wordprocessingInk" xmlns:wne="http://schemas.microsoft.com/office/word/2006/wordml" xmlns:wps="http://schemas.microsoft.com/office/word/2010/wordprocessingShape" mc:Ignorable="w14 w15 w16se w16cid w16 w16cex wp14">
   <w:abstractNum w:abstractNumId="0" w15:restartNumberingAfterBreak="0">
     <w:nsid w:val="0328521D"/>
     <w:multiLevelType w:val="hybridMultilevel"/>
@@ -5904,7 +6283,7 @@
 </file>
 
 <file path=word/styles.xml><?xml version="1.0" encoding="utf-8"?>
-<w:styles xmlns:mc="http://schemas.openxmlformats.org/markup-compatibility/2006" xmlns:r="http://schemas.openxmlformats.org/officeDocument/2006/relationships" xmlns:w="http://schemas.openxmlformats.org/wordprocessingml/2006/main" xmlns:w14="http://schemas.microsoft.com/office/word/2010/wordml" xmlns:w15="http://schemas.microsoft.com/office/word/2012/wordml" xmlns:w16cid="http://schemas.microsoft.com/office/word/2016/wordml/cid" xmlns:w16se="http://schemas.microsoft.com/office/word/2015/wordml/symex" mc:Ignorable="w14 w15 w16se w16cid">
+<w:styles xmlns:mc="http://schemas.openxmlformats.org/markup-compatibility/2006" xmlns:r="http://schemas.openxmlformats.org/officeDocument/2006/relationships" xmlns:w="http://schemas.openxmlformats.org/wordprocessingml/2006/main" xmlns:w14="http://schemas.microsoft.com/office/word/2010/wordml" xmlns:w15="http://schemas.microsoft.com/office/word/2012/wordml" xmlns:w16cex="http://schemas.microsoft.com/office/word/2018/wordml/cex" xmlns:w16cid="http://schemas.microsoft.com/office/word/2016/wordml/cid" xmlns:w16="http://schemas.microsoft.com/office/word/2018/wordml" xmlns:w16se="http://schemas.microsoft.com/office/word/2015/wordml/symex" mc:Ignorable="w14 w15 w16se w16cid w16 w16cex">
   <w:docDefaults>
     <w:rPrDefault>
       <w:rPr>

</xml_diff>